<commit_message>
periodic update of files
</commit_message>
<xml_diff>
--- a/biomass-chapter.docx
+++ b/biomass-chapter.docx
@@ -4,249 +4,196 @@
   <w:body>
     <w:p>
       <w:pPr>
+        <w:pStyle w:val="Heading1"/>
+      </w:pPr>
+      <w:r>
+        <w:t>Biomass estimation and dynamics (8.5 A&amp;IFFD P353) [Mike]</w:t>
+      </w:r>
+    </w:p>
+    <w:p>
+      <w:pPr>
         <w:pStyle w:val="Heading2"/>
       </w:pPr>
       <w:r>
-        <w:t>Biomass estimation and dynamics (8.5 A&amp;IFFD P353) [Mike]</w:t>
-      </w:r>
-    </w:p>
-    <w:p>
-      <w:pPr>
-        <w:pStyle w:val="Heading3"/>
-      </w:pPr>
-      <w:r>
         <w:t>Direct methods (N x mean w) (8.5 A&amp;IFFD P357)</w:t>
       </w:r>
     </w:p>
-    <w:p>
-      <w:proofErr w:type="spellStart"/>
-      <w:r>
-        <w:t>asd</w:t>
-      </w:r>
-      <w:proofErr w:type="spellEnd"/>
-    </w:p>
-    <w:p>
-      <w:pPr>
-        <w:pStyle w:val="Heading3"/>
-      </w:pPr>
-      <w:r>
-        <w:t>Estimates from fishery catch (8.5 A&amp;IFFD P353)</w:t>
-      </w:r>
-    </w:p>
-    <w:p>
-      <w:proofErr w:type="spellStart"/>
+    <w:p/>
+    <w:p>
+      <w:pPr>
+        <w:pStyle w:val="ListParagraph"/>
+        <w:numPr>
+          <w:ilvl w:val="0"/>
+          <w:numId w:val="4"/>
+        </w:numPr>
+      </w:pPr>
+      <w:r>
+        <w:t>Approaches to estimate biomass.</w:t>
+      </w:r>
+    </w:p>
+    <w:p>
+      <w:pPr>
+        <w:pStyle w:val="ListParagraph"/>
+        <w:numPr>
+          <w:ilvl w:val="1"/>
+          <w:numId w:val="4"/>
+        </w:numPr>
+      </w:pPr>
+      <w:r>
+        <w:t>Asdf</w:t>
+      </w:r>
+    </w:p>
+    <w:p>
+      <w:pPr>
+        <w:pStyle w:val="ListParagraph"/>
+        <w:numPr>
+          <w:ilvl w:val="1"/>
+          <w:numId w:val="4"/>
+        </w:numPr>
+      </w:pPr>
       <w:r>
         <w:t>asdf</w:t>
       </w:r>
-      <w:proofErr w:type="spellEnd"/>
-    </w:p>
-    <w:p>
-      <w:pPr>
-        <w:pStyle w:val="Heading3"/>
-      </w:pPr>
-      <w:r>
-        <w:t>Modeling approaches-mass balance of Ecopath equations</w:t>
-      </w:r>
-    </w:p>
-    <w:p>
-      <w:proofErr w:type="spellStart"/>
-      <w:r>
-        <w:t>A</w:t>
-      </w:r>
-      <w:r>
-        <w:t>sdf</w:t>
-      </w:r>
-      <w:proofErr w:type="spellEnd"/>
-    </w:p>
-    <w:p>
-      <w:r>
-        <w:t xml:space="preserve">Instantaneous rates </w:t>
-      </w:r>
-    </w:p>
-    <w:p>
-      <w:pPr>
-        <w:spacing w:after="120"/>
+    </w:p>
+    <w:p>
+      <w:pPr>
+        <w:pStyle w:val="ListParagraph"/>
+        <w:numPr>
+          <w:ilvl w:val="0"/>
+          <w:numId w:val="4"/>
+        </w:numPr>
+      </w:pPr>
+      <w:r>
+        <w:t>SRS</w:t>
+      </w:r>
+    </w:p>
+    <w:p>
+      <w:pPr>
+        <w:pStyle w:val="ListParagraph"/>
+        <w:numPr>
+          <w:ilvl w:val="1"/>
+          <w:numId w:val="4"/>
+        </w:numPr>
+      </w:pPr>
+      <w:r>
+        <w:t>Common</w:t>
+      </w:r>
+    </w:p>
+    <w:p>
+      <w:pPr>
+        <w:pStyle w:val="ListParagraph"/>
+        <w:numPr>
+          <w:ilvl w:val="1"/>
+          <w:numId w:val="4"/>
+        </w:numPr>
+      </w:pPr>
+      <w:r>
+        <w:t>Examples from literature?</w:t>
+      </w:r>
+    </w:p>
+    <w:p>
+      <w:pPr>
+        <w:pStyle w:val="ListParagraph"/>
+        <w:numPr>
+          <w:ilvl w:val="1"/>
+          <w:numId w:val="4"/>
+        </w:numPr>
+      </w:pPr>
+      <w:r>
+        <w:t>Equation to estimate mean</w:t>
+      </w:r>
+    </w:p>
+    <w:p>
+      <w:pPr>
+        <w:pStyle w:val="ListParagraph"/>
+        <w:numPr>
+          <w:ilvl w:val="1"/>
+          <w:numId w:val="4"/>
+        </w:numPr>
+      </w:pPr>
+      <w:r>
+        <w:t>Equation to estimate biomass</w:t>
+      </w:r>
+    </w:p>
+    <w:p>
+      <w:pPr>
+        <w:pStyle w:val="ListParagraph"/>
+        <w:numPr>
+          <w:ilvl w:val="1"/>
+          <w:numId w:val="4"/>
+        </w:numPr>
+      </w:pPr>
+      <w:r>
+        <w:t>Equation to estimate variance</w:t>
+      </w:r>
+    </w:p>
+    <w:p>
+      <w:pPr>
+        <w:pStyle w:val="ListParagraph"/>
+        <w:numPr>
+          <w:ilvl w:val="1"/>
+          <w:numId w:val="4"/>
+        </w:numPr>
+      </w:pPr>
+      <w:r>
+        <w:t>Equation to estimate variance for biomass estimate</w:t>
+      </w:r>
+    </w:p>
+    <w:p>
+      <w:pPr>
+        <w:pStyle w:val="ListParagraph"/>
+        <w:numPr>
+          <w:ilvl w:val="0"/>
+          <w:numId w:val="4"/>
+        </w:numPr>
+      </w:pPr>
+      <w:r>
+        <w:t>Stratified random sample</w:t>
+      </w:r>
+    </w:p>
+    <w:p>
+      <w:pPr>
+        <w:pStyle w:val="ListParagraph"/>
+        <w:numPr>
+          <w:ilvl w:val="1"/>
+          <w:numId w:val="4"/>
+        </w:numPr>
+      </w:pPr>
+      <w:r>
+        <w:t xml:space="preserve">Why stratify? Sex, season, spawning, </w:t>
+      </w:r>
+    </w:p>
+    <w:p>
+      <w:pPr>
+        <w:pStyle w:val="ListParagraph"/>
+        <w:numPr>
+          <w:ilvl w:val="1"/>
+          <w:numId w:val="4"/>
+        </w:numPr>
+      </w:pPr>
+      <w:r>
+        <w:t>Examples from literature</w:t>
+      </w:r>
+    </w:p>
+    <w:p>
+      <w:pPr>
+        <w:pStyle w:val="ListParagraph"/>
+        <w:numPr>
+          <w:ilvl w:val="1"/>
+          <w:numId w:val="4"/>
+        </w:numPr>
+      </w:pPr>
+      <w:r>
+        <w:t>Equation to estimate mean</w:t>
+      </w:r>
+      <w:r>
+        <w:t xml:space="preserve"> </w:t>
+      </w:r>
+      <w:r>
         <w:rPr>
-          <w:rFonts w:ascii="Times New Roman" w:hAnsi="Times New Roman" w:cs="Times New Roman"/>
-          <w:sz w:val="24"/>
-          <w:szCs w:val="24"/>
+          <w:position w:val="-28"/>
         </w:rPr>
-      </w:pPr>
-      <w:r>
-        <w:rPr>
-          <w:rFonts w:ascii="Times New Roman" w:hAnsi="Times New Roman" w:cs="Times New Roman"/>
-          <w:sz w:val="24"/>
-          <w:szCs w:val="24"/>
-        </w:rPr>
-        <w:t xml:space="preserve">One of the major differences you will run into when comparing fisheries to any terrestrial counterpart is the use of instantaneous rates. Instantaneous rates are applied over very </w:t>
-      </w:r>
-      <w:proofErr w:type="gramStart"/>
-      <w:r>
-        <w:rPr>
-          <w:rFonts w:ascii="Times New Roman" w:hAnsi="Times New Roman" w:cs="Times New Roman"/>
-          <w:sz w:val="24"/>
-          <w:szCs w:val="24"/>
-        </w:rPr>
-        <w:t>small time</w:t>
-      </w:r>
-      <w:proofErr w:type="gramEnd"/>
-      <w:r>
-        <w:rPr>
-          <w:rFonts w:ascii="Times New Roman" w:hAnsi="Times New Roman" w:cs="Times New Roman"/>
-          <w:sz w:val="24"/>
-          <w:szCs w:val="24"/>
-        </w:rPr>
-        <w:t xml:space="preserve"> increments (i.e., dt </w:t>
-      </w:r>
-      <w:r>
-        <w:rPr>
-          <w:rFonts w:ascii="Times New Roman" w:hAnsi="Times New Roman" w:cs="Times New Roman"/>
-          <w:sz w:val="24"/>
-          <w:szCs w:val="24"/>
-        </w:rPr>
-        <w:sym w:font="Wingdings" w:char="F0E0"/>
-      </w:r>
-      <w:r>
-        <w:rPr>
-          <w:rFonts w:ascii="Times New Roman" w:hAnsi="Times New Roman" w:cs="Times New Roman"/>
-          <w:sz w:val="24"/>
-          <w:szCs w:val="24"/>
-        </w:rPr>
-        <w:t>0).  The differences between instantaneous and finite rates is further complicated by the fact that as both types of rates approach 0 they become more and more similar in value</w:t>
-      </w:r>
-      <w:proofErr w:type="gramStart"/>
-      <w:r>
-        <w:rPr>
-          <w:rFonts w:ascii="Times New Roman" w:hAnsi="Times New Roman" w:cs="Times New Roman"/>
-          <w:sz w:val="24"/>
-          <w:szCs w:val="24"/>
-        </w:rPr>
-        <w:t xml:space="preserve">.  </w:t>
-      </w:r>
-      <w:proofErr w:type="gramEnd"/>
-      <w:r>
-        <w:rPr>
-          <w:rFonts w:ascii="Times New Roman" w:hAnsi="Times New Roman" w:cs="Times New Roman"/>
-          <w:b/>
-          <w:sz w:val="24"/>
-          <w:szCs w:val="24"/>
-        </w:rPr>
-        <w:t>Finite rates are what you are most likely used to, like the population decreased 30% from one year to the next</w:t>
-      </w:r>
-      <w:proofErr w:type="gramStart"/>
-      <w:r>
-        <w:rPr>
-          <w:rFonts w:ascii="Times New Roman" w:hAnsi="Times New Roman" w:cs="Times New Roman"/>
-          <w:b/>
-          <w:sz w:val="24"/>
-          <w:szCs w:val="24"/>
-        </w:rPr>
-        <w:t>.</w:t>
-      </w:r>
-      <w:r>
-        <w:rPr>
-          <w:rFonts w:ascii="Times New Roman" w:hAnsi="Times New Roman" w:cs="Times New Roman"/>
-          <w:sz w:val="24"/>
-          <w:szCs w:val="24"/>
-        </w:rPr>
-        <w:t xml:space="preserve">  </w:t>
-      </w:r>
-      <w:proofErr w:type="gramEnd"/>
-      <w:r>
-        <w:rPr>
-          <w:rFonts w:ascii="Times New Roman" w:hAnsi="Times New Roman" w:cs="Times New Roman"/>
-          <w:sz w:val="24"/>
-          <w:szCs w:val="24"/>
-        </w:rPr>
-        <w:t>R</w:t>
-      </w:r>
-      <w:r>
-        <w:rPr>
-          <w:rFonts w:ascii="Times New Roman" w:hAnsi="Times New Roman" w:cs="Times New Roman"/>
-          <w:sz w:val="24"/>
-          <w:szCs w:val="24"/>
-        </w:rPr>
-        <w:t>ates can be converted from instantaneous to finite and back again using the equations below</w:t>
-      </w:r>
-      <w:proofErr w:type="gramStart"/>
-      <w:r>
-        <w:rPr>
-          <w:rFonts w:ascii="Times New Roman" w:hAnsi="Times New Roman" w:cs="Times New Roman"/>
-          <w:sz w:val="24"/>
-          <w:szCs w:val="24"/>
-        </w:rPr>
-        <w:t xml:space="preserve">.  </w:t>
-      </w:r>
-      <w:proofErr w:type="gramEnd"/>
-      <w:r>
-        <w:rPr>
-          <w:rFonts w:ascii="Times New Roman" w:hAnsi="Times New Roman" w:cs="Times New Roman"/>
-          <w:sz w:val="24"/>
-          <w:szCs w:val="24"/>
-        </w:rPr>
-        <w:t>I</w:t>
-      </w:r>
-      <w:r>
-        <w:rPr>
-          <w:rFonts w:ascii="Times New Roman" w:hAnsi="Times New Roman" w:cs="Times New Roman"/>
-          <w:sz w:val="24"/>
-          <w:szCs w:val="24"/>
-        </w:rPr>
-        <w:t xml:space="preserve">n the example above the intrinsic </w:t>
-      </w:r>
-      <w:r>
-        <w:rPr>
-          <w:rFonts w:ascii="Times New Roman" w:hAnsi="Times New Roman" w:cs="Times New Roman"/>
-          <w:sz w:val="24"/>
-          <w:szCs w:val="24"/>
-        </w:rPr>
-        <w:t xml:space="preserve">instantaneous </w:t>
-      </w:r>
-      <w:r>
-        <w:rPr>
-          <w:rFonts w:ascii="Times New Roman" w:hAnsi="Times New Roman" w:cs="Times New Roman"/>
-          <w:sz w:val="24"/>
-          <w:szCs w:val="24"/>
-        </w:rPr>
-        <w:t xml:space="preserve">growth rate was 0.3.  </w:t>
-      </w:r>
-    </w:p>
-    <w:p>
-      <w:pPr>
-        <w:spacing w:after="120"/>
-        <w:rPr>
-          <w:rFonts w:ascii="Times New Roman" w:hAnsi="Times New Roman" w:cs="Times New Roman"/>
-          <w:sz w:val="24"/>
-          <w:szCs w:val="24"/>
-        </w:rPr>
-      </w:pPr>
-      <w:r>
-        <w:rPr>
-          <w:rFonts w:ascii="Times New Roman" w:hAnsi="Times New Roman" w:cs="Times New Roman"/>
-          <w:sz w:val="24"/>
-          <w:szCs w:val="24"/>
-        </w:rPr>
-        <w:t xml:space="preserve">Instantaneous rates can be converted to finites rates using the equation and example below. </w:t>
-      </w:r>
-    </w:p>
-    <w:p>
-      <w:pPr>
-        <w:spacing w:after="120"/>
-        <w:ind w:left="720"/>
-        <w:rPr>
-          <w:rFonts w:ascii="Times New Roman" w:hAnsi="Times New Roman" w:cs="Times New Roman"/>
-          <w:sz w:val="24"/>
-          <w:szCs w:val="24"/>
-        </w:rPr>
-      </w:pPr>
-      <w:r>
-        <w:rPr>
-          <w:rFonts w:ascii="Times New Roman" w:hAnsi="Times New Roman" w:cs="Times New Roman"/>
-          <w:position w:val="-46"/>
-          <w:sz w:val="24"/>
-          <w:szCs w:val="24"/>
-        </w:rPr>
-        <w:object w:dxaOrig="2700" w:dyaOrig="1120" w14:anchorId="64BC5107">
+        <w:object w:dxaOrig="1340" w:dyaOrig="680" w14:anchorId="07978355">
           <v:shapetype id="_x0000_t75" coordsize="21600,21600" o:spt="75" o:preferrelative="t" path="m@4@5l@4@11@9@11@9@5xe" filled="f" stroked="f">
             <v:stroke joinstyle="miter"/>
             <v:formulas>
@@ -266,19 +213,346 @@
             <v:path o:extrusionok="f" gradientshapeok="t" o:connecttype="rect"/>
             <o:lock v:ext="edit" aspectratio="t"/>
           </v:shapetype>
-          <v:shape id="_x0000_i1034" type="#_x0000_t75" style="width:135.7pt;height:56.2pt" o:ole="">
+          <v:shape id="_x0000_i1048" type="#_x0000_t75" style="width:66.9pt;height:34.15pt" o:ole="">
             <v:imagedata r:id="rId5" o:title=""/>
           </v:shape>
-          <o:OLEObject Type="Embed" ProgID="Equation.DSMT4" ShapeID="_x0000_i1034" DrawAspect="Content" ObjectID="_1662209091" r:id="rId6"/>
+          <o:OLEObject Type="Embed" ProgID="Equation.DSMT4" ShapeID="_x0000_i1048" DrawAspect="Content" ObjectID="_1668278600" r:id="rId6"/>
         </w:object>
       </w:r>
-      <w:r>
-        <w:rPr>
-          <w:rFonts w:ascii="Times New Roman" w:hAnsi="Times New Roman" w:cs="Times New Roman"/>
-          <w:sz w:val="24"/>
-          <w:szCs w:val="24"/>
-        </w:rPr>
-        <w:t xml:space="preserve"> </w:t>
+    </w:p>
+    <w:p>
+      <w:pPr>
+        <w:pStyle w:val="ListParagraph"/>
+        <w:numPr>
+          <w:ilvl w:val="1"/>
+          <w:numId w:val="4"/>
+        </w:numPr>
+      </w:pPr>
+      <w:r>
+        <w:t>Equation to estimate biomass</w:t>
+      </w:r>
+      <w:r>
+        <w:t xml:space="preserve"> $\</w:t>
+      </w:r>
+      <w:r>
+        <w:t>hat{B}=</w:t>
+      </w:r>
+      <w:r>
+        <w:t>N\cdot\bar{W}$</w:t>
+      </w:r>
+    </w:p>
+    <w:p>
+      <w:pPr>
+        <w:pStyle w:val="ListParagraph"/>
+        <w:numPr>
+          <w:ilvl w:val="1"/>
+          <w:numId w:val="4"/>
+        </w:numPr>
+      </w:pPr>
+      <w:r>
+        <w:t>Equation to estimate variance</w:t>
+      </w:r>
+    </w:p>
+    <w:p>
+      <w:pPr>
+        <w:pStyle w:val="ListParagraph"/>
+        <w:numPr>
+          <w:ilvl w:val="1"/>
+          <w:numId w:val="4"/>
+        </w:numPr>
+      </w:pPr>
+      <w:r>
+        <w:t>Equation to estimate variance for biomass estimate</w:t>
+      </w:r>
+    </w:p>
+    <w:p>
+      <w:pPr>
+        <w:pStyle w:val="ListParagraph"/>
+        <w:numPr>
+          <w:ilvl w:val="0"/>
+          <w:numId w:val="4"/>
+        </w:numPr>
+      </w:pPr>
+      <w:r>
+        <w:t>In som</w:t>
+      </w:r>
+      <w:r>
+        <w:t>e instances fish cat</w:t>
+      </w:r>
+      <w:r>
+        <w:t>ch is measured for length and weight</w:t>
+      </w:r>
+      <w:r>
+        <w:t xml:space="preserve"> for a subset of the </w:t>
+      </w:r>
+      <w:r>
+        <w:t>catch and then length is measured for the remaining catch</w:t>
+      </w:r>
+      <w:r>
+        <w:t xml:space="preserve"> is measured for length. </w:t>
+      </w:r>
+    </w:p>
+    <w:p>
+      <w:pPr>
+        <w:pStyle w:val="ListParagraph"/>
+        <w:numPr>
+          <w:ilvl w:val="1"/>
+          <w:numId w:val="4"/>
+        </w:numPr>
+      </w:pPr>
+      <w:r>
+        <w:t xml:space="preserve">Fish catch is commonly subsampled and length and weight take for a subset of the catch and length taken for the remainder of the catch to save time processing fish. </w:t>
+      </w:r>
+    </w:p>
+    <w:p>
+      <w:pPr>
+        <w:pStyle w:val="ListParagraph"/>
+        <w:numPr>
+          <w:ilvl w:val="1"/>
+          <w:numId w:val="4"/>
+        </w:numPr>
+      </w:pPr>
+      <w:r>
+        <w:t xml:space="preserve">Weight is commonly estimated for fish of a given length from a fitted allometric relationship of weight with length. </w:t>
+      </w:r>
+    </w:p>
+    <w:p>
+      <w:pPr>
+        <w:pStyle w:val="ListParagraph"/>
+        <w:numPr>
+          <w:ilvl w:val="1"/>
+          <w:numId w:val="4"/>
+        </w:numPr>
+      </w:pPr>
+      <w:r>
+        <w:t>Lognormal and bias correction for mean?</w:t>
+      </w:r>
+    </w:p>
+    <w:p>
+      <w:pPr>
+        <w:pStyle w:val="ListParagraph"/>
+        <w:numPr>
+          <w:ilvl w:val="1"/>
+          <w:numId w:val="4"/>
+        </w:numPr>
+      </w:pPr>
+      <w:r>
+        <w:t>Biomass can be estimated as the sum of the predicted weights but the associate uncertainties are more complicated to estimate.</w:t>
+      </w:r>
+    </w:p>
+    <w:p>
+      <w:pPr>
+        <w:pStyle w:val="ListParagraph"/>
+        <w:numPr>
+          <w:ilvl w:val="1"/>
+          <w:numId w:val="4"/>
+        </w:numPr>
+      </w:pPr>
+      <w:r>
+        <w:t>Tree paper</w:t>
+      </w:r>
+    </w:p>
+    <w:p>
+      <w:pPr>
+        <w:pStyle w:val="ListParagraph"/>
+        <w:numPr>
+          <w:ilvl w:val="1"/>
+          <w:numId w:val="4"/>
+        </w:numPr>
+      </w:pPr>
+      <w:r>
+        <w:t>Equation to estimate mean</w:t>
+      </w:r>
+    </w:p>
+    <w:p>
+      <w:pPr>
+        <w:pStyle w:val="ListParagraph"/>
+        <w:numPr>
+          <w:ilvl w:val="1"/>
+          <w:numId w:val="4"/>
+        </w:numPr>
+      </w:pPr>
+      <w:r>
+        <w:t>Equation to estimate biomass</w:t>
+      </w:r>
+    </w:p>
+    <w:p>
+      <w:pPr>
+        <w:pStyle w:val="ListParagraph"/>
+        <w:numPr>
+          <w:ilvl w:val="1"/>
+          <w:numId w:val="4"/>
+        </w:numPr>
+      </w:pPr>
+      <w:r>
+        <w:t xml:space="preserve">Equation to </w:t>
+      </w:r>
+      <w:r>
+        <w:t>estimate variance</w:t>
+      </w:r>
+    </w:p>
+    <w:p>
+      <w:pPr>
+        <w:pStyle w:val="ListParagraph"/>
+        <w:numPr>
+          <w:ilvl w:val="1"/>
+          <w:numId w:val="4"/>
+        </w:numPr>
+      </w:pPr>
+      <w:r>
+        <w:t>Equation to estimate variance for biomass estimate</w:t>
+      </w:r>
+    </w:p>
+    <w:p/>
+    <w:p>
+      <w:pPr>
+        <w:pStyle w:val="Heading2"/>
+      </w:pPr>
+      <w:r>
+        <w:t>Estimates from fishery catch (8.5 A&amp;IFFD P353)</w:t>
+      </w:r>
+    </w:p>
+    <w:p>
+      <w:pPr>
+        <w:pStyle w:val="ListParagraph"/>
+        <w:numPr>
+          <w:ilvl w:val="0"/>
+          <w:numId w:val="7"/>
+        </w:numPr>
+      </w:pPr>
+      <w:r>
+        <w:t>Estimation of catch is done through models</w:t>
+      </w:r>
+    </w:p>
+    <w:p>
+      <w:pPr>
+        <w:pStyle w:val="ListParagraph"/>
+        <w:numPr>
+          <w:ilvl w:val="1"/>
+          <w:numId w:val="7"/>
+        </w:numPr>
+      </w:pPr>
+      <w:r>
+        <w:t>Grahm Scheafer</w:t>
+      </w:r>
+    </w:p>
+    <w:p>
+      <w:pPr>
+        <w:pStyle w:val="ListParagraph"/>
+        <w:numPr>
+          <w:ilvl w:val="1"/>
+          <w:numId w:val="7"/>
+        </w:numPr>
+      </w:pPr>
+      <w:r>
+        <w:t>Fox</w:t>
+      </w:r>
+    </w:p>
+    <w:p>
+      <w:pPr>
+        <w:pStyle w:val="ListParagraph"/>
+        <w:numPr>
+          <w:ilvl w:val="1"/>
+          <w:numId w:val="7"/>
+        </w:numPr>
+      </w:pPr>
+      <w:r>
+        <w:t>Pella Tomlinson</w:t>
+      </w:r>
+    </w:p>
+    <w:p>
+      <w:pPr>
+        <w:pStyle w:val="ListParagraph"/>
+        <w:numPr>
+          <w:ilvl w:val="1"/>
+          <w:numId w:val="7"/>
+        </w:numPr>
+      </w:pPr>
+      <w:r>
+        <w:t>Biomass reference points</w:t>
+      </w:r>
+      <w:r>
+        <w:t xml:space="preserve"> like Fmsy, Bmsy, </w:t>
+      </w:r>
+    </w:p>
+    <w:p>
+      <w:pPr>
+        <w:pStyle w:val="ListParagraph"/>
+        <w:numPr>
+          <w:ilvl w:val="1"/>
+          <w:numId w:val="7"/>
+        </w:numPr>
+      </w:pPr>
+      <w:r>
+        <w:t xml:space="preserve">Differ in </w:t>
+      </w:r>
+      <w:r>
+        <w:t>production curve and per capita change in biomass over time</w:t>
+      </w:r>
+    </w:p>
+    <w:p>
+      <w:pPr>
+        <w:pStyle w:val="ListParagraph"/>
+        <w:numPr>
+          <w:ilvl w:val="0"/>
+          <w:numId w:val="7"/>
+        </w:numPr>
+      </w:pPr>
+      <w:r>
+        <w:t>Can be done</w:t>
+      </w:r>
+      <w:r>
+        <w:t xml:space="preserve"> by catch and </w:t>
+      </w:r>
+      <w:r>
+        <w:t>an independent estimate of q, biomass</w:t>
+      </w:r>
+      <w:r>
+        <w:t xml:space="preserve"> and catch</w:t>
+      </w:r>
+    </w:p>
+    <w:p>
+      <w:pPr>
+        <w:pStyle w:val="ListParagraph"/>
+        <w:numPr>
+          <w:ilvl w:val="1"/>
+          <w:numId w:val="7"/>
+        </w:numPr>
+      </w:pPr>
+      <w:r>
+        <w:lastRenderedPageBreak/>
+        <w:t>Needs catch</w:t>
+      </w:r>
+      <w:r>
+        <w:t xml:space="preserve"> only but cannot be a one way trip</w:t>
+      </w:r>
+    </w:p>
+    <w:p>
+      <w:pPr>
+        <w:pStyle w:val="ListParagraph"/>
+        <w:numPr>
+          <w:ilvl w:val="1"/>
+          <w:numId w:val="7"/>
+        </w:numPr>
+      </w:pPr>
+      <w:r>
+        <w:t>Needs contrast or pertubation</w:t>
+      </w:r>
+    </w:p>
+    <w:p>
+      <w:pPr>
+        <w:pStyle w:val="Heading2"/>
+      </w:pPr>
+      <w:r>
+        <w:t>Modeling approaches-mass balance of Ecopath equations</w:t>
+      </w:r>
+    </w:p>
+    <w:p>
+      <w:r>
+        <w:t>A</w:t>
+      </w:r>
+      <w:r>
+        <w:t>sdf</w:t>
       </w:r>
     </w:p>
     <w:p>
@@ -296,922 +570,176 @@
           <w:sz w:val="24"/>
           <w:szCs w:val="24"/>
         </w:rPr>
-        <w:t xml:space="preserve">To convert the finite rate back to an instantaneous rate simply use the equation:   </w:t>
-      </w:r>
-    </w:p>
-    <w:p>
-      <w:pPr>
-        <w:spacing w:after="120"/>
-        <w:ind w:left="720"/>
+        <w:t xml:space="preserve">    </w:t>
+      </w:r>
+    </w:p>
+    <w:p>
+      <w:pPr>
+        <w:pStyle w:val="Heading2"/>
+      </w:pPr>
+      <w:r>
+        <w:t>Biomass dynamic models: surplus production models</w:t>
+      </w:r>
+    </w:p>
+    <w:p>
+      <w:pPr>
+        <w:pStyle w:val="Heading3"/>
+      </w:pPr>
+      <w:r>
+        <w:t>What is surplus production?</w:t>
+      </w:r>
+    </w:p>
+    <w:p>
+      <w:r>
+        <w:t>Compenstation</w:t>
+      </w:r>
+    </w:p>
+    <w:p>
+      <w:r>
+        <w:t>Depenstation</w:t>
+      </w:r>
+    </w:p>
+    <w:p>
+      <w:pPr>
+        <w:pStyle w:val="Heading3"/>
+      </w:pPr>
+      <w:r>
+        <w:t>Biomass dynamics m</w:t>
+      </w:r>
+      <w:r>
+        <w:t>odels</w:t>
+      </w:r>
+    </w:p>
+    <w:p>
+      <w:pPr>
+        <w:pStyle w:val="Heading5"/>
+      </w:pPr>
+      <w:r>
+        <w:t>Exponential</w:t>
+      </w:r>
+    </w:p>
+    <w:p>
+      <w:pPr>
+        <w:pStyle w:val="equation"/>
+      </w:pPr>
+      <w:r>
+        <w:tab/>
+      </w:r>
+      <w:r>
         <w:rPr>
-          <w:rFonts w:ascii="Times New Roman" w:hAnsi="Times New Roman" w:cs="Times New Roman"/>
-          <w:sz w:val="24"/>
-          <w:szCs w:val="24"/>
+          <w:noProof/>
         </w:rPr>
-      </w:pPr>
-      <w:r>
-        <w:rPr>
-          <w:rFonts w:ascii="Times New Roman" w:hAnsi="Times New Roman" w:cs="Times New Roman"/>
-          <w:position w:val="-46"/>
-          <w:sz w:val="24"/>
-          <w:szCs w:val="24"/>
-        </w:rPr>
-        <w:object w:dxaOrig="3680" w:dyaOrig="1040" w14:anchorId="277D5435">
-          <v:shape id="_x0000_i1035" type="#_x0000_t75" style="width:186pt;height:54pt" o:ole="">
+        <w:object w:dxaOrig="1800" w:dyaOrig="620" w14:anchorId="3031B378">
+          <v:shape id="_x0000_i1025" type="#_x0000_t75" style="width:90pt;height:30.45pt" o:ole="">
             <v:imagedata r:id="rId7" o:title=""/>
           </v:shape>
-          <o:OLEObject Type="Embed" ProgID="Equation.DSMT4" ShapeID="_x0000_i1035" DrawAspect="Content" ObjectID="_1662209092" r:id="rId8"/>
+          <o:OLEObject Type="Embed" ProgID="Equation.DSMT4" ShapeID="_x0000_i1025" DrawAspect="Content" ObjectID="_1668278601" r:id="rId8"/>
         </w:object>
       </w:r>
-    </w:p>
-    <w:p>
-      <w:pPr>
-        <w:spacing w:after="120"/>
+      <w:r>
+        <w:tab/>
+        <w:t>(1)</w:t>
+      </w:r>
+    </w:p>
+    <w:p/>
+    <w:p>
+      <w:pPr>
+        <w:pStyle w:val="equation"/>
+      </w:pPr>
+      <w:r>
+        <w:tab/>
+      </w:r>
+      <w:r>
         <w:rPr>
-          <w:rFonts w:ascii="Times New Roman" w:hAnsi="Times New Roman" w:cs="Times New Roman"/>
-          <w:sz w:val="24"/>
-          <w:szCs w:val="24"/>
+          <w:noProof/>
         </w:rPr>
-      </w:pPr>
-      <w:r>
-        <w:rPr>
-          <w:rFonts w:ascii="Times New Roman" w:hAnsi="Times New Roman" w:cs="Times New Roman"/>
-          <w:sz w:val="24"/>
-          <w:szCs w:val="24"/>
-        </w:rPr>
-        <w:t>Let’s explore this property</w:t>
-      </w:r>
-      <w:r>
-        <w:rPr>
-          <w:rFonts w:ascii="Times New Roman" w:hAnsi="Times New Roman" w:cs="Times New Roman"/>
-          <w:sz w:val="24"/>
-          <w:szCs w:val="24"/>
-        </w:rPr>
-        <w:t xml:space="preserve"> and consequences</w:t>
-      </w:r>
-      <w:r>
-        <w:rPr>
-          <w:rFonts w:ascii="Times New Roman" w:hAnsi="Times New Roman" w:cs="Times New Roman"/>
-          <w:sz w:val="24"/>
-          <w:szCs w:val="24"/>
-        </w:rPr>
-        <w:t xml:space="preserve"> to get a better feel for the </w:t>
-      </w:r>
-      <w:r>
-        <w:rPr>
-          <w:rFonts w:ascii="Times New Roman" w:hAnsi="Times New Roman" w:cs="Times New Roman"/>
-          <w:sz w:val="24"/>
-          <w:szCs w:val="24"/>
-          <w:u w:val="single"/>
-        </w:rPr>
-        <w:t>subtle</w:t>
-      </w:r>
-      <w:r>
-        <w:rPr>
-          <w:rFonts w:ascii="Times New Roman" w:hAnsi="Times New Roman" w:cs="Times New Roman"/>
-          <w:sz w:val="24"/>
-          <w:szCs w:val="24"/>
-        </w:rPr>
-        <w:t xml:space="preserve"> </w:t>
-      </w:r>
-      <w:r>
-        <w:rPr>
-          <w:rFonts w:ascii="Times New Roman" w:hAnsi="Times New Roman" w:cs="Times New Roman"/>
-          <w:sz w:val="24"/>
-          <w:szCs w:val="24"/>
-        </w:rPr>
-        <w:t xml:space="preserve">but important </w:t>
-      </w:r>
-      <w:r>
-        <w:rPr>
-          <w:rFonts w:ascii="Times New Roman" w:hAnsi="Times New Roman" w:cs="Times New Roman"/>
-          <w:sz w:val="24"/>
-          <w:szCs w:val="24"/>
-        </w:rPr>
-        <w:t>difference between instantaneous and finite rates and why using the right one is important with the following exercise</w:t>
-      </w:r>
-      <w:proofErr w:type="gramStart"/>
-      <w:r>
-        <w:rPr>
-          <w:rFonts w:ascii="Times New Roman" w:hAnsi="Times New Roman" w:cs="Times New Roman"/>
-          <w:sz w:val="24"/>
-          <w:szCs w:val="24"/>
-        </w:rPr>
-        <w:t xml:space="preserve">.  </w:t>
-      </w:r>
-      <w:proofErr w:type="gramEnd"/>
-      <w:r>
-        <w:rPr>
-          <w:rFonts w:ascii="Times New Roman" w:hAnsi="Times New Roman" w:cs="Times New Roman"/>
-          <w:sz w:val="24"/>
-          <w:szCs w:val="24"/>
-        </w:rPr>
-        <w:t xml:space="preserve">Using the </w:t>
-      </w:r>
-      <w:proofErr w:type="gramStart"/>
-      <w:r>
-        <w:rPr>
-          <w:rFonts w:ascii="Times New Roman" w:hAnsi="Times New Roman" w:cs="Times New Roman"/>
-          <w:sz w:val="24"/>
-          <w:szCs w:val="24"/>
-        </w:rPr>
-        <w:t>model</w:t>
-      </w:r>
-      <w:proofErr w:type="gramEnd"/>
-      <w:r>
-        <w:rPr>
-          <w:rFonts w:ascii="Times New Roman" w:hAnsi="Times New Roman" w:cs="Times New Roman"/>
-          <w:sz w:val="24"/>
-          <w:szCs w:val="24"/>
-        </w:rPr>
-        <w:t xml:space="preserve"> you built in </w:t>
-      </w:r>
-      <w:r>
-        <w:rPr>
-          <w:rFonts w:ascii="Times New Roman" w:hAnsi="Times New Roman" w:cs="Times New Roman"/>
-          <w:sz w:val="24"/>
-          <w:szCs w:val="24"/>
-          <w:u w:val="single"/>
-        </w:rPr>
-        <w:t>exercise 1</w:t>
-      </w:r>
-      <w:r>
-        <w:rPr>
-          <w:rFonts w:ascii="Times New Roman" w:hAnsi="Times New Roman" w:cs="Times New Roman"/>
-          <w:sz w:val="24"/>
-          <w:szCs w:val="24"/>
-        </w:rPr>
-        <w:t xml:space="preserve"> perform the following steps (Note. Feel free to reference the video tutorial to do any of the steps</w:t>
-      </w:r>
-      <w:r>
-        <w:rPr>
-          <w:rFonts w:ascii="Times New Roman" w:hAnsi="Times New Roman" w:cs="Times New Roman"/>
-          <w:sz w:val="24"/>
-          <w:szCs w:val="24"/>
-        </w:rPr>
-        <w:t xml:space="preserve"> and recall the intrinsic growth rate was 0.3 and the </w:t>
-      </w:r>
-      <w:proofErr w:type="gramStart"/>
-      <w:r>
-        <w:rPr>
-          <w:rFonts w:ascii="Times New Roman" w:hAnsi="Times New Roman" w:cs="Times New Roman"/>
-          <w:sz w:val="24"/>
-          <w:szCs w:val="24"/>
-        </w:rPr>
-        <w:t>initial</w:t>
-      </w:r>
-      <w:proofErr w:type="gramEnd"/>
-      <w:r>
-        <w:rPr>
-          <w:rFonts w:ascii="Times New Roman" w:hAnsi="Times New Roman" w:cs="Times New Roman"/>
-          <w:sz w:val="24"/>
-          <w:szCs w:val="24"/>
-        </w:rPr>
-        <w:t xml:space="preserve"> abundance was 10</w:t>
-      </w:r>
-      <w:r>
-        <w:rPr>
-          <w:rFonts w:ascii="Times New Roman" w:hAnsi="Times New Roman" w:cs="Times New Roman"/>
-          <w:sz w:val="24"/>
-          <w:szCs w:val="24"/>
-        </w:rPr>
-        <w:t xml:space="preserve">):    </w:t>
-      </w:r>
-    </w:p>
-    <w:p>
-      <w:pPr>
-        <w:spacing w:after="120"/>
-        <w:rPr>
-          <w:rFonts w:ascii="Times New Roman" w:hAnsi="Times New Roman" w:cs="Times New Roman"/>
-          <w:sz w:val="24"/>
-          <w:szCs w:val="24"/>
-        </w:rPr>
-      </w:pPr>
-      <w:r>
-        <w:rPr>
-          <w:rFonts w:ascii="Times New Roman" w:hAnsi="Times New Roman" w:cs="Times New Roman"/>
-          <w:sz w:val="24"/>
-          <w:szCs w:val="24"/>
-        </w:rPr>
-        <w:t>1) Open the run specs for the model (Run</w:t>
-      </w:r>
-      <w:r>
-        <w:rPr>
-          <w:rFonts w:ascii="Times New Roman" w:hAnsi="Times New Roman" w:cs="Times New Roman"/>
-          <w:sz w:val="24"/>
-          <w:szCs w:val="24"/>
-        </w:rPr>
-        <w:sym w:font="Wingdings" w:char="F0E0"/>
-      </w:r>
-      <w:r>
-        <w:rPr>
-          <w:rFonts w:ascii="Times New Roman" w:hAnsi="Times New Roman" w:cs="Times New Roman"/>
-          <w:sz w:val="24"/>
-          <w:szCs w:val="24"/>
-        </w:rPr>
-        <w:t xml:space="preserve"> </w:t>
-      </w:r>
-      <w:proofErr w:type="spellStart"/>
-      <w:r>
-        <w:rPr>
-          <w:rFonts w:ascii="Times New Roman" w:hAnsi="Times New Roman" w:cs="Times New Roman"/>
-          <w:sz w:val="24"/>
-          <w:szCs w:val="24"/>
-        </w:rPr>
-        <w:t>Run</w:t>
-      </w:r>
-      <w:proofErr w:type="spellEnd"/>
-      <w:r>
-        <w:rPr>
-          <w:rFonts w:ascii="Times New Roman" w:hAnsi="Times New Roman" w:cs="Times New Roman"/>
-          <w:sz w:val="24"/>
-          <w:szCs w:val="24"/>
-        </w:rPr>
-        <w:t xml:space="preserve"> Specs or ALT+CTL+R) and make sure that the </w:t>
-      </w:r>
-      <w:r>
-        <w:rPr>
-          <w:rFonts w:ascii="Times New Roman" w:hAnsi="Times New Roman" w:cs="Times New Roman"/>
-          <w:i/>
-          <w:sz w:val="24"/>
-          <w:szCs w:val="24"/>
-        </w:rPr>
-        <w:t>dt</w:t>
-      </w:r>
-      <w:r>
-        <w:rPr>
-          <w:rFonts w:ascii="Times New Roman" w:hAnsi="Times New Roman" w:cs="Times New Roman"/>
-          <w:sz w:val="24"/>
-          <w:szCs w:val="24"/>
-        </w:rPr>
-        <w:t xml:space="preserve"> is set to 0.</w:t>
-      </w:r>
-      <w:r>
-        <w:rPr>
-          <w:rFonts w:ascii="Times New Roman" w:hAnsi="Times New Roman" w:cs="Times New Roman"/>
-          <w:sz w:val="24"/>
-          <w:szCs w:val="24"/>
-        </w:rPr>
-        <w:t>0</w:t>
-      </w:r>
-      <w:r>
-        <w:rPr>
-          <w:rFonts w:ascii="Times New Roman" w:hAnsi="Times New Roman" w:cs="Times New Roman"/>
-          <w:sz w:val="24"/>
-          <w:szCs w:val="24"/>
-        </w:rPr>
-        <w:t xml:space="preserve">1 and the years to run is set to </w:t>
-      </w:r>
-      <w:proofErr w:type="gramStart"/>
-      <w:r>
-        <w:rPr>
-          <w:rFonts w:ascii="Times New Roman" w:hAnsi="Times New Roman" w:cs="Times New Roman"/>
-          <w:sz w:val="24"/>
-          <w:szCs w:val="24"/>
-        </w:rPr>
-        <w:t>10, and</w:t>
-      </w:r>
-      <w:proofErr w:type="gramEnd"/>
-      <w:r>
-        <w:rPr>
-          <w:rFonts w:ascii="Times New Roman" w:hAnsi="Times New Roman" w:cs="Times New Roman"/>
-          <w:sz w:val="24"/>
-          <w:szCs w:val="24"/>
-        </w:rPr>
-        <w:t xml:space="preserve"> press OK.  </w:t>
-      </w:r>
-    </w:p>
-    <w:p>
-      <w:pPr>
-        <w:spacing w:after="120"/>
-        <w:rPr>
-          <w:rFonts w:ascii="Times New Roman" w:hAnsi="Times New Roman" w:cs="Times New Roman"/>
-          <w:sz w:val="24"/>
-          <w:szCs w:val="24"/>
-        </w:rPr>
-      </w:pPr>
-      <w:r>
-        <w:rPr>
-          <w:rFonts w:ascii="Times New Roman" w:hAnsi="Times New Roman" w:cs="Times New Roman"/>
-          <w:sz w:val="24"/>
-          <w:szCs w:val="24"/>
-        </w:rPr>
-        <w:t xml:space="preserve">2) Be sure to set </w:t>
-      </w:r>
-      <w:r>
-        <w:rPr>
-          <w:rFonts w:ascii="Times New Roman" w:hAnsi="Times New Roman" w:cs="Times New Roman"/>
-          <w:i/>
-          <w:sz w:val="24"/>
-          <w:szCs w:val="24"/>
-        </w:rPr>
-        <w:t xml:space="preserve">intrinsic growth rate </w:t>
-      </w:r>
-      <w:r>
-        <w:rPr>
-          <w:rFonts w:ascii="Times New Roman" w:hAnsi="Times New Roman" w:cs="Times New Roman"/>
-          <w:sz w:val="24"/>
-          <w:szCs w:val="24"/>
-        </w:rPr>
-        <w:t>= 0.3 and press CTL+R to run the model and record the biomass at the end of the simulation</w:t>
-      </w:r>
-      <w:proofErr w:type="gramStart"/>
-      <w:r>
-        <w:rPr>
-          <w:rFonts w:ascii="Times New Roman" w:hAnsi="Times New Roman" w:cs="Times New Roman"/>
-          <w:sz w:val="24"/>
-          <w:szCs w:val="24"/>
-        </w:rPr>
-        <w:t xml:space="preserve">.  </w:t>
-      </w:r>
-      <w:proofErr w:type="gramEnd"/>
-      <w:r>
-        <w:rPr>
-          <w:rFonts w:ascii="Times New Roman" w:hAnsi="Times New Roman" w:cs="Times New Roman"/>
-          <w:sz w:val="24"/>
-          <w:szCs w:val="24"/>
-          <w:u w:val="single"/>
-        </w:rPr>
-        <w:t>This will be the last row in the data pad in STELLA</w:t>
-      </w:r>
-      <w:proofErr w:type="gramStart"/>
-      <w:r>
-        <w:rPr>
-          <w:rFonts w:ascii="Times New Roman" w:hAnsi="Times New Roman" w:cs="Times New Roman"/>
-          <w:sz w:val="24"/>
-          <w:szCs w:val="24"/>
-        </w:rPr>
-        <w:t xml:space="preserve">.  </w:t>
-      </w:r>
-      <w:proofErr w:type="gramEnd"/>
-    </w:p>
-    <w:p>
-      <w:pPr>
-        <w:spacing w:after="120"/>
-        <w:ind w:left="720"/>
-        <w:rPr>
-          <w:rFonts w:ascii="Times New Roman" w:hAnsi="Times New Roman" w:cs="Times New Roman"/>
-          <w:sz w:val="24"/>
-          <w:szCs w:val="24"/>
-        </w:rPr>
-      </w:pPr>
-      <w:r>
-        <w:rPr>
-          <w:rFonts w:ascii="Times New Roman" w:hAnsi="Times New Roman" w:cs="Times New Roman"/>
-          <w:sz w:val="24"/>
-          <w:szCs w:val="24"/>
-        </w:rPr>
-        <w:t>Abundance (t = 1):  __________</w:t>
-      </w:r>
-    </w:p>
-    <w:p>
-      <w:pPr>
-        <w:spacing w:after="120"/>
-        <w:ind w:left="720"/>
-        <w:rPr>
-          <w:rFonts w:ascii="Times New Roman" w:hAnsi="Times New Roman" w:cs="Times New Roman"/>
-          <w:sz w:val="24"/>
-          <w:szCs w:val="24"/>
-        </w:rPr>
-      </w:pPr>
-      <w:r>
-        <w:rPr>
-          <w:rFonts w:ascii="Times New Roman" w:hAnsi="Times New Roman" w:cs="Times New Roman"/>
-          <w:sz w:val="24"/>
-          <w:szCs w:val="24"/>
-        </w:rPr>
-        <w:t>Abundance (t = 5):  __________</w:t>
-      </w:r>
-    </w:p>
-    <w:p>
-      <w:pPr>
-        <w:spacing w:after="120"/>
-        <w:ind w:left="720"/>
-        <w:rPr>
-          <w:rFonts w:ascii="Times New Roman" w:hAnsi="Times New Roman" w:cs="Times New Roman"/>
-          <w:sz w:val="24"/>
-          <w:szCs w:val="24"/>
-        </w:rPr>
-      </w:pPr>
-      <w:r>
-        <w:rPr>
-          <w:rFonts w:ascii="Times New Roman" w:hAnsi="Times New Roman" w:cs="Times New Roman"/>
-          <w:sz w:val="24"/>
-          <w:szCs w:val="24"/>
-        </w:rPr>
-        <w:lastRenderedPageBreak/>
-        <w:t xml:space="preserve">Abundance (t = Final):  __________  </w:t>
-      </w:r>
-    </w:p>
-    <w:p>
-      <w:pPr>
-        <w:spacing w:after="120"/>
-        <w:rPr>
-          <w:rFonts w:ascii="Times New Roman" w:hAnsi="Times New Roman" w:cs="Times New Roman"/>
-          <w:sz w:val="24"/>
-          <w:szCs w:val="24"/>
-        </w:rPr>
-      </w:pPr>
-      <w:r>
-        <w:rPr>
-          <w:rFonts w:ascii="Times New Roman" w:hAnsi="Times New Roman" w:cs="Times New Roman"/>
-          <w:sz w:val="24"/>
-          <w:szCs w:val="24"/>
-        </w:rPr>
-        <w:t xml:space="preserve">3) Repeat steps 1 and 2 </w:t>
-      </w:r>
-      <w:r>
-        <w:rPr>
-          <w:rFonts w:ascii="Times New Roman" w:hAnsi="Times New Roman" w:cs="Times New Roman"/>
-          <w:sz w:val="24"/>
-          <w:szCs w:val="24"/>
-          <w:u w:val="single"/>
-        </w:rPr>
-        <w:t xml:space="preserve">but set </w:t>
-      </w:r>
-      <w:r>
-        <w:rPr>
-          <w:rFonts w:ascii="Times New Roman" w:hAnsi="Times New Roman" w:cs="Times New Roman"/>
-          <w:i/>
-          <w:sz w:val="24"/>
-          <w:szCs w:val="24"/>
-          <w:u w:val="single"/>
-        </w:rPr>
-        <w:t>dt</w:t>
-      </w:r>
-      <w:r>
-        <w:rPr>
-          <w:rFonts w:ascii="Times New Roman" w:hAnsi="Times New Roman" w:cs="Times New Roman"/>
-          <w:sz w:val="24"/>
-          <w:szCs w:val="24"/>
-          <w:u w:val="single"/>
-        </w:rPr>
-        <w:t xml:space="preserve"> to 1</w:t>
-      </w:r>
-      <w:r>
-        <w:rPr>
-          <w:rFonts w:ascii="Times New Roman" w:hAnsi="Times New Roman" w:cs="Times New Roman"/>
-          <w:sz w:val="24"/>
-          <w:szCs w:val="24"/>
-        </w:rPr>
-        <w:t xml:space="preserve"> and record the following from the data pad.</w:t>
-      </w:r>
-    </w:p>
-    <w:p>
-      <w:pPr>
-        <w:spacing w:after="120"/>
-        <w:ind w:left="720"/>
-        <w:rPr>
-          <w:rFonts w:ascii="Times New Roman" w:hAnsi="Times New Roman" w:cs="Times New Roman"/>
-          <w:sz w:val="24"/>
-          <w:szCs w:val="24"/>
-        </w:rPr>
-      </w:pPr>
-      <w:r>
-        <w:rPr>
-          <w:rFonts w:ascii="Times New Roman" w:hAnsi="Times New Roman" w:cs="Times New Roman"/>
-          <w:sz w:val="24"/>
-          <w:szCs w:val="24"/>
-        </w:rPr>
-        <w:t>Abundance (t = 1):  __________</w:t>
-      </w:r>
-    </w:p>
-    <w:p>
-      <w:pPr>
-        <w:spacing w:after="120"/>
-        <w:ind w:left="720"/>
-        <w:rPr>
-          <w:rFonts w:ascii="Times New Roman" w:hAnsi="Times New Roman" w:cs="Times New Roman"/>
-          <w:sz w:val="24"/>
-          <w:szCs w:val="24"/>
-        </w:rPr>
-      </w:pPr>
-      <w:r>
-        <w:rPr>
-          <w:rFonts w:ascii="Times New Roman" w:hAnsi="Times New Roman" w:cs="Times New Roman"/>
-          <w:sz w:val="24"/>
-          <w:szCs w:val="24"/>
-        </w:rPr>
-        <w:t>Abundance (t = 5):  __________</w:t>
-      </w:r>
-    </w:p>
-    <w:p>
-      <w:pPr>
-        <w:spacing w:after="120"/>
-        <w:ind w:left="720"/>
-        <w:rPr>
-          <w:rFonts w:ascii="Times New Roman" w:hAnsi="Times New Roman" w:cs="Times New Roman"/>
-          <w:sz w:val="24"/>
-          <w:szCs w:val="24"/>
-        </w:rPr>
-      </w:pPr>
-      <w:r>
-        <w:rPr>
-          <w:rFonts w:ascii="Times New Roman" w:hAnsi="Times New Roman" w:cs="Times New Roman"/>
-          <w:sz w:val="24"/>
-          <w:szCs w:val="24"/>
-        </w:rPr>
-        <w:t xml:space="preserve">Abundance (t = Final):  __________  </w:t>
-      </w:r>
-    </w:p>
-    <w:p>
-      <w:pPr>
-        <w:spacing w:after="120"/>
-        <w:rPr>
-          <w:rFonts w:ascii="Times New Roman" w:hAnsi="Times New Roman" w:cs="Times New Roman"/>
-          <w:sz w:val="24"/>
-          <w:szCs w:val="24"/>
-        </w:rPr>
-      </w:pPr>
-      <w:r>
-        <w:rPr>
-          <w:rFonts w:ascii="Times New Roman" w:hAnsi="Times New Roman" w:cs="Times New Roman"/>
-          <w:sz w:val="24"/>
-          <w:szCs w:val="24"/>
-        </w:rPr>
-        <w:t>4) Now let’s see what happens when instantaneous and finite rates are treated appropriately by correctly applying</w:t>
-      </w:r>
-      <w:r>
-        <w:rPr>
-          <w:rFonts w:ascii="Times New Roman" w:hAnsi="Times New Roman" w:cs="Times New Roman"/>
-          <w:sz w:val="24"/>
-          <w:szCs w:val="24"/>
-        </w:rPr>
-        <w:t xml:space="preserve"> rate and</w:t>
-      </w:r>
-      <w:r>
-        <w:rPr>
-          <w:rFonts w:ascii="Times New Roman" w:hAnsi="Times New Roman" w:cs="Times New Roman"/>
-          <w:sz w:val="24"/>
-          <w:szCs w:val="24"/>
-        </w:rPr>
-        <w:t xml:space="preserve"> </w:t>
-      </w:r>
-      <w:r>
-        <w:rPr>
-          <w:rFonts w:ascii="Times New Roman" w:hAnsi="Times New Roman" w:cs="Times New Roman"/>
-          <w:position w:val="-6"/>
-          <w:sz w:val="24"/>
-          <w:szCs w:val="24"/>
-        </w:rPr>
-        <w:object w:dxaOrig="279" w:dyaOrig="279" w14:anchorId="0E1446DB">
-          <v:shape id="_x0000_i1036" type="#_x0000_t75" style="width:12pt;height:12pt" o:ole="">
+        <w:object w:dxaOrig="5560" w:dyaOrig="400" w14:anchorId="779C7940">
+          <v:shape id="_x0000_i1026" type="#_x0000_t75" style="width:276.45pt;height:18pt" o:ole="">
             <v:imagedata r:id="rId9" o:title=""/>
           </v:shape>
-          <o:OLEObject Type="Embed" ProgID="Equation.DSMT4" ShapeID="_x0000_i1036" DrawAspect="Content" ObjectID="_1662209093" r:id="rId10"/>
+          <o:OLEObject Type="Embed" ProgID="Equation.DSMT4" ShapeID="_x0000_i1026" DrawAspect="Content" ObjectID="_1668278602" r:id="rId10"/>
         </w:object>
       </w:r>
-      <w:proofErr w:type="gramStart"/>
+      <w:r>
+        <w:t xml:space="preserve"> </w:t>
+      </w:r>
+      <w:r>
+        <w:tab/>
+        <w:t>(2)</w:t>
+      </w:r>
+    </w:p>
+    <w:p>
+      <w:pPr>
+        <w:pStyle w:val="equation"/>
+      </w:pPr>
+      <w:r>
+        <w:tab/>
+      </w:r>
+    </w:p>
+    <w:p>
+      <w:pPr>
+        <w:pStyle w:val="Heading5"/>
+      </w:pPr>
+      <w:r>
+        <w:t>Graham-Schaefer</w:t>
+      </w:r>
+    </w:p>
+    <w:p/>
+    <w:p>
+      <w:pPr>
+        <w:pStyle w:val="equation"/>
+      </w:pPr>
+      <w:r>
+        <w:tab/>
+      </w:r>
       <w:r>
         <w:rPr>
-          <w:rFonts w:ascii="Times New Roman" w:hAnsi="Times New Roman" w:cs="Times New Roman"/>
-          <w:sz w:val="24"/>
-          <w:szCs w:val="24"/>
+          <w:noProof/>
         </w:rPr>
-        <w:t xml:space="preserve">.  </w:t>
-      </w:r>
-      <w:proofErr w:type="gramEnd"/>
-      <w:r>
-        <w:rPr>
-          <w:rFonts w:ascii="Times New Roman" w:hAnsi="Times New Roman" w:cs="Times New Roman"/>
-          <w:b/>
-          <w:sz w:val="24"/>
-          <w:szCs w:val="24"/>
-        </w:rPr>
-        <w:t xml:space="preserve">Be sure to set </w:t>
-      </w:r>
-      <w:r>
-        <w:rPr>
-          <w:rFonts w:ascii="Times New Roman" w:hAnsi="Times New Roman" w:cs="Times New Roman"/>
-          <w:b/>
-          <w:i/>
-          <w:sz w:val="24"/>
-          <w:szCs w:val="24"/>
-        </w:rPr>
-        <w:t xml:space="preserve">intrinsic </w:t>
-      </w:r>
-      <w:r>
-        <w:rPr>
-          <w:rFonts w:ascii="Times New Roman" w:hAnsi="Times New Roman" w:cs="Times New Roman"/>
-          <w:b/>
-          <w:i/>
-          <w:sz w:val="24"/>
-          <w:szCs w:val="24"/>
-        </w:rPr>
-        <w:t xml:space="preserve">finite </w:t>
-      </w:r>
-      <w:r>
-        <w:rPr>
-          <w:rFonts w:ascii="Times New Roman" w:hAnsi="Times New Roman" w:cs="Times New Roman"/>
-          <w:b/>
-          <w:i/>
-          <w:sz w:val="24"/>
-          <w:szCs w:val="24"/>
-        </w:rPr>
-        <w:t xml:space="preserve">growth rate </w:t>
-      </w:r>
-      <w:r>
-        <w:rPr>
-          <w:rFonts w:ascii="Times New Roman" w:hAnsi="Times New Roman" w:cs="Times New Roman"/>
-          <w:b/>
-          <w:sz w:val="24"/>
-          <w:szCs w:val="24"/>
-        </w:rPr>
-        <w:t>= 0.</w:t>
-      </w:r>
-      <w:r>
-        <w:t xml:space="preserve"> </w:t>
-      </w:r>
-      <w:r>
-        <w:rPr>
-          <w:rFonts w:ascii="Times New Roman" w:hAnsi="Times New Roman" w:cs="Times New Roman"/>
-          <w:b/>
-          <w:sz w:val="24"/>
-          <w:szCs w:val="24"/>
-        </w:rPr>
-        <w:t>349859</w:t>
-      </w:r>
-      <w:r>
-        <w:rPr>
-          <w:rFonts w:ascii="Times New Roman" w:hAnsi="Times New Roman" w:cs="Times New Roman"/>
-          <w:sz w:val="24"/>
-          <w:szCs w:val="24"/>
-        </w:rPr>
-        <w:t xml:space="preserve"> </w:t>
-      </w:r>
-      <w:r>
-        <w:rPr>
-          <w:rFonts w:ascii="Times New Roman" w:hAnsi="Times New Roman" w:cs="Times New Roman"/>
-          <w:b/>
-          <w:sz w:val="24"/>
-          <w:szCs w:val="24"/>
-        </w:rPr>
-        <w:t>and press CTL+R</w:t>
-      </w:r>
-      <w:r>
-        <w:rPr>
-          <w:rFonts w:ascii="Times New Roman" w:hAnsi="Times New Roman" w:cs="Times New Roman"/>
-          <w:sz w:val="24"/>
-          <w:szCs w:val="24"/>
-        </w:rPr>
-        <w:t xml:space="preserve"> (</w:t>
-      </w:r>
-      <w:r>
-        <w:rPr>
-          <w:rFonts w:ascii="Times New Roman" w:hAnsi="Times New Roman" w:cs="Times New Roman"/>
-          <w:i/>
-          <w:sz w:val="24"/>
-          <w:szCs w:val="24"/>
-        </w:rPr>
-        <w:t xml:space="preserve">Recall you set </w:t>
-      </w:r>
-      <w:r>
-        <w:rPr>
-          <w:rFonts w:ascii="Times New Roman" w:hAnsi="Times New Roman" w:cs="Times New Roman"/>
-          <w:i/>
-          <w:sz w:val="24"/>
-          <w:szCs w:val="24"/>
-          <w:u w:val="single"/>
-        </w:rPr>
-        <w:t xml:space="preserve">dt to 1 in the </w:t>
-      </w:r>
-      <w:proofErr w:type="gramStart"/>
-      <w:r>
-        <w:rPr>
-          <w:rFonts w:ascii="Times New Roman" w:hAnsi="Times New Roman" w:cs="Times New Roman"/>
-          <w:i/>
-          <w:sz w:val="24"/>
-          <w:szCs w:val="24"/>
-          <w:u w:val="single"/>
-        </w:rPr>
-        <w:t>previous</w:t>
-      </w:r>
-      <w:proofErr w:type="gramEnd"/>
-      <w:r>
-        <w:rPr>
-          <w:rFonts w:ascii="Times New Roman" w:hAnsi="Times New Roman" w:cs="Times New Roman"/>
-          <w:i/>
-          <w:sz w:val="24"/>
-          <w:szCs w:val="24"/>
-          <w:u w:val="single"/>
-        </w:rPr>
-        <w:t xml:space="preserve"> exercise</w:t>
-      </w:r>
-      <w:r>
-        <w:rPr>
-          <w:rFonts w:ascii="Times New Roman" w:hAnsi="Times New Roman" w:cs="Times New Roman"/>
-          <w:i/>
-          <w:sz w:val="24"/>
-          <w:szCs w:val="24"/>
-          <w:u w:val="single"/>
-        </w:rPr>
-        <w:t>, do that here too!</w:t>
-      </w:r>
-      <w:r>
-        <w:rPr>
-          <w:rFonts w:ascii="Times New Roman" w:hAnsi="Times New Roman" w:cs="Times New Roman"/>
-          <w:sz w:val="24"/>
-          <w:szCs w:val="24"/>
-        </w:rPr>
-        <w:t>) to run the model and record the following from the data pad.</w:t>
-      </w:r>
-    </w:p>
-    <w:p>
-      <w:pPr>
-        <w:spacing w:after="120"/>
-        <w:ind w:left="720"/>
-        <w:rPr>
-          <w:rFonts w:ascii="Times New Roman" w:hAnsi="Times New Roman" w:cs="Times New Roman"/>
-          <w:sz w:val="24"/>
-          <w:szCs w:val="24"/>
-        </w:rPr>
-      </w:pPr>
-      <w:r>
-        <w:rPr>
-          <w:rFonts w:ascii="Times New Roman" w:hAnsi="Times New Roman" w:cs="Times New Roman"/>
-          <w:sz w:val="24"/>
-          <w:szCs w:val="24"/>
-        </w:rPr>
-        <w:t>Abundance (t = 1):  __________</w:t>
-      </w:r>
-    </w:p>
-    <w:p>
-      <w:pPr>
-        <w:spacing w:after="120"/>
-        <w:ind w:left="720"/>
-        <w:rPr>
-          <w:rFonts w:ascii="Times New Roman" w:hAnsi="Times New Roman" w:cs="Times New Roman"/>
-          <w:sz w:val="24"/>
-          <w:szCs w:val="24"/>
-        </w:rPr>
-      </w:pPr>
-      <w:r>
-        <w:rPr>
-          <w:rFonts w:ascii="Times New Roman" w:hAnsi="Times New Roman" w:cs="Times New Roman"/>
-          <w:sz w:val="24"/>
-          <w:szCs w:val="24"/>
-        </w:rPr>
-        <w:t>Abundance (t = 5):  __________</w:t>
-      </w:r>
-    </w:p>
-    <w:p>
-      <w:pPr>
-        <w:spacing w:after="120"/>
-        <w:ind w:left="720"/>
-        <w:rPr>
-          <w:rFonts w:ascii="Times New Roman" w:hAnsi="Times New Roman" w:cs="Times New Roman"/>
-          <w:sz w:val="24"/>
-          <w:szCs w:val="24"/>
-        </w:rPr>
-      </w:pPr>
-      <w:r>
-        <w:rPr>
-          <w:rFonts w:ascii="Times New Roman" w:hAnsi="Times New Roman" w:cs="Times New Roman"/>
-          <w:sz w:val="24"/>
-          <w:szCs w:val="24"/>
-        </w:rPr>
-        <w:t>Abundance (t = Final):  __________</w:t>
-      </w:r>
-    </w:p>
-    <w:p>
-      <w:r>
-        <w:rPr>
-          <w:rFonts w:ascii="Times New Roman" w:hAnsi="Times New Roman" w:cs="Times New Roman"/>
-          <w:sz w:val="24"/>
-          <w:szCs w:val="24"/>
-        </w:rPr>
-        <w:t>5) Save the model</w:t>
-      </w:r>
-      <w:proofErr w:type="gramStart"/>
-      <w:r>
-        <w:rPr>
-          <w:rFonts w:ascii="Times New Roman" w:hAnsi="Times New Roman" w:cs="Times New Roman"/>
-          <w:sz w:val="24"/>
-          <w:szCs w:val="24"/>
-        </w:rPr>
-        <w:t xml:space="preserve">.  </w:t>
-      </w:r>
-      <w:proofErr w:type="gramEnd"/>
-      <w:r>
-        <w:rPr>
-          <w:rFonts w:ascii="Times New Roman" w:hAnsi="Times New Roman" w:cs="Times New Roman"/>
-          <w:sz w:val="24"/>
-          <w:szCs w:val="24"/>
-        </w:rPr>
-        <w:t>File</w:t>
-      </w:r>
-      <w:r>
-        <w:rPr>
-          <w:rFonts w:ascii="Times New Roman" w:hAnsi="Times New Roman" w:cs="Times New Roman"/>
-          <w:sz w:val="24"/>
-          <w:szCs w:val="24"/>
-        </w:rPr>
-        <w:sym w:font="Wingdings" w:char="F0E0"/>
-      </w:r>
-      <w:r>
-        <w:rPr>
-          <w:rFonts w:ascii="Times New Roman" w:hAnsi="Times New Roman" w:cs="Times New Roman"/>
-          <w:sz w:val="24"/>
-          <w:szCs w:val="24"/>
-        </w:rPr>
-        <w:t xml:space="preserve"> Save.</w:t>
-      </w:r>
-    </w:p>
-    <w:p>
-      <w:pPr>
-        <w:pStyle w:val="Heading3"/>
-      </w:pPr>
-      <w:r>
-        <w:t>Biomass dynamic models: surplus production models</w:t>
-      </w:r>
-    </w:p>
-    <w:p>
-      <w:pPr>
-        <w:pStyle w:val="Heading4"/>
-      </w:pPr>
-      <w:r>
-        <w:t>Models</w:t>
-      </w:r>
-      <w:bookmarkStart w:id="0" w:name="_GoBack"/>
-      <w:bookmarkEnd w:id="0"/>
-    </w:p>
-    <w:p>
-      <w:pPr>
-        <w:pStyle w:val="Heading5"/>
-      </w:pPr>
-      <w:r>
-        <w:t>Exponential</w:t>
-      </w:r>
-    </w:p>
-    <w:p>
-      <w:r>
-        <w:rPr>
-          <w:position w:val="-24"/>
-        </w:rPr>
-        <w:object w:dxaOrig="1800" w:dyaOrig="620" w14:anchorId="3031B378">
-          <v:shape id="_x0000_i1025" type="#_x0000_t75" style="width:90pt;height:30pt" o:ole="">
+        <w:object w:dxaOrig="1840" w:dyaOrig="620" w14:anchorId="25374D91">
+          <v:shape id="_x0000_i1027" type="#_x0000_t75" style="width:90pt;height:30.45pt" o:ole="">
             <v:imagedata r:id="rId11" o:title=""/>
           </v:shape>
-          <o:OLEObject Type="Embed" ProgID="Equation.DSMT4" ShapeID="_x0000_i1025" DrawAspect="Content" ObjectID="_1662209094" r:id="rId12"/>
+          <o:OLEObject Type="Embed" ProgID="Equation.DSMT4" ShapeID="_x0000_i1027" DrawAspect="Content" ObjectID="_1668278603" r:id="rId12"/>
         </w:object>
       </w:r>
-    </w:p>
-    <w:p/>
-    <w:p>
+      <w:r>
+        <w:t xml:space="preserve"> </w:t>
+      </w:r>
+      <w:r>
+        <w:tab/>
+        <w:t>(3)</w:t>
+      </w:r>
+    </w:p>
+    <w:p>
+      <w:pPr>
+        <w:pStyle w:val="equation"/>
+      </w:pPr>
+    </w:p>
+    <w:p>
+      <w:pPr>
+        <w:pStyle w:val="equation"/>
+      </w:pPr>
+      <w:r>
+        <w:tab/>
+      </w:r>
       <w:r>
         <w:rPr>
-          <w:position w:val="-14"/>
+          <w:noProof/>
         </w:rPr>
-        <w:object w:dxaOrig="5560" w:dyaOrig="400" w14:anchorId="779C7940">
-          <v:shape id="_x0000_i1026" type="#_x0000_t75" style="width:276pt;height:18pt" o:ole="">
+        <w:object w:dxaOrig="2960" w:dyaOrig="680" w14:anchorId="6BF900FE">
+          <v:shape id="_x0000_i1028" type="#_x0000_t75" style="width:150.45pt;height:36.45pt" o:ole="">
             <v:imagedata r:id="rId13" o:title=""/>
           </v:shape>
-          <o:OLEObject Type="Embed" ProgID="Equation.DSMT4" ShapeID="_x0000_i1026" DrawAspect="Content" ObjectID="_1662209095" r:id="rId14"/>
+          <o:OLEObject Type="Embed" ProgID="Equation.DSMT4" ShapeID="_x0000_i1028" DrawAspect="Content" ObjectID="_1668278604" r:id="rId14"/>
         </w:object>
       </w:r>
       <w:r>
         <w:t xml:space="preserve"> </w:t>
       </w:r>
-    </w:p>
-    <w:p>
-      <w:pPr>
-        <w:pStyle w:val="Heading5"/>
-      </w:pPr>
-      <w:r>
-        <w:t>Graham-Schaefer</w:t>
-      </w:r>
-    </w:p>
-    <w:p/>
-    <w:p>
-      <w:r>
-        <w:rPr>
-          <w:position w:val="-24"/>
-        </w:rPr>
-        <w:object w:dxaOrig="1840" w:dyaOrig="620" w14:anchorId="25374D91">
-          <v:shape id="_x0000_i1027" type="#_x0000_t75" style="width:90pt;height:30pt" o:ole="">
-            <v:imagedata r:id="rId15" o:title=""/>
-          </v:shape>
-          <o:OLEObject Type="Embed" ProgID="Equation.DSMT4" ShapeID="_x0000_i1027" DrawAspect="Content" ObjectID="_1662209096" r:id="rId16"/>
-        </w:object>
-      </w:r>
-      <w:r>
-        <w:t xml:space="preserve"> </w:t>
-      </w:r>
-    </w:p>
-    <w:p>
-      <w:r>
-        <w:rPr>
-          <w:position w:val="-28"/>
-        </w:rPr>
-        <w:object w:dxaOrig="2960" w:dyaOrig="680" w14:anchorId="6BF900FE">
-          <v:shape id="_x0000_i1028" type="#_x0000_t75" style="width:150pt;height:36pt" o:ole="">
-            <v:imagedata r:id="rId17" o:title=""/>
-          </v:shape>
-          <o:OLEObject Type="Embed" ProgID="Equation.DSMT4" ShapeID="_x0000_i1028" DrawAspect="Content" ObjectID="_1662209097" r:id="rId18"/>
-        </w:object>
-      </w:r>
-      <w:r>
-        <w:t xml:space="preserve"> </w:t>
+      <w:r>
+        <w:tab/>
+        <w:t>(4)</w:t>
       </w:r>
     </w:p>
     <w:p/>
@@ -1228,13 +756,14 @@
     <w:p>
       <w:r>
         <w:rPr>
+          <w:noProof/>
           <w:position w:val="-28"/>
         </w:rPr>
         <w:object w:dxaOrig="1920" w:dyaOrig="680" w14:anchorId="5CBE5162">
-          <v:shape id="_x0000_i1029" type="#_x0000_t75" style="width:96pt;height:36pt" o:ole="">
-            <v:imagedata r:id="rId19" o:title=""/>
+          <v:shape id="_x0000_i1029" type="#_x0000_t75" style="width:96pt;height:36.45pt" o:ole="">
+            <v:imagedata r:id="rId15" o:title=""/>
           </v:shape>
-          <o:OLEObject Type="Embed" ProgID="Equation.DSMT4" ShapeID="_x0000_i1029" DrawAspect="Content" ObjectID="_1662209098" r:id="rId20"/>
+          <o:OLEObject Type="Embed" ProgID="Equation.DSMT4" ShapeID="_x0000_i1029" DrawAspect="Content" ObjectID="_1668278605" r:id="rId16"/>
         </w:object>
       </w:r>
       <w:r>
@@ -1244,13 +773,14 @@
     <w:p>
       <w:r>
         <w:rPr>
+          <w:noProof/>
           <w:position w:val="-30"/>
         </w:rPr>
         <w:object w:dxaOrig="3019" w:dyaOrig="720" w14:anchorId="643245BE">
-          <v:shape id="_x0000_i1030" type="#_x0000_t75" style="width:150pt;height:36pt" o:ole="">
-            <v:imagedata r:id="rId21" o:title=""/>
+          <v:shape id="_x0000_i1030" type="#_x0000_t75" style="width:150pt;height:36.45pt" o:ole="">
+            <v:imagedata r:id="rId17" o:title=""/>
           </v:shape>
-          <o:OLEObject Type="Embed" ProgID="Equation.DSMT4" ShapeID="_x0000_i1030" DrawAspect="Content" ObjectID="_1662209099" r:id="rId22"/>
+          <o:OLEObject Type="Embed" ProgID="Equation.DSMT4" ShapeID="_x0000_i1030" DrawAspect="Content" ObjectID="_1668278606" r:id="rId18"/>
         </w:object>
       </w:r>
       <w:r>
@@ -1263,24 +793,37 @@
         <w:pStyle w:val="Heading5"/>
       </w:pPr>
       <w:r>
+        <w:lastRenderedPageBreak/>
         <w:t>Pella-Tomlinson</w:t>
       </w:r>
     </w:p>
     <w:p>
+      <w:pPr>
+        <w:pStyle w:val="equation"/>
+      </w:pPr>
+      <w:r>
+        <w:tab/>
+      </w:r>
       <w:r>
         <w:rPr>
-          <w:position w:val="-28"/>
+          <w:noProof/>
         </w:rPr>
         <w:object w:dxaOrig="2140" w:dyaOrig="740" w14:anchorId="59E9245C">
-          <v:shape id="_x0000_i1031" type="#_x0000_t75" style="width:108pt;height:36pt" o:ole="">
-            <v:imagedata r:id="rId23" o:title=""/>
+          <v:shape id="_x0000_i1031" type="#_x0000_t75" style="width:107.55pt;height:36.45pt" o:ole="">
+            <v:imagedata r:id="rId19" o:title=""/>
           </v:shape>
-          <o:OLEObject Type="Embed" ProgID="Equation.DSMT4" ShapeID="_x0000_i1031" DrawAspect="Content" ObjectID="_1662209100" r:id="rId24"/>
+          <o:OLEObject Type="Embed" ProgID="Equation.DSMT4" ShapeID="_x0000_i1031" DrawAspect="Content" ObjectID="_1668278607" r:id="rId20"/>
         </w:object>
       </w:r>
       <w:r>
         <w:t xml:space="preserve"> </w:t>
       </w:r>
+      <w:r>
+        <w:tab/>
+        <w:t>()</w:t>
+      </w:r>
+    </w:p>
+    <w:p>
       <w:r>
         <w:fldChar w:fldCharType="begin"/>
       </w:r>
@@ -1301,20 +844,30 @@
       </w:r>
     </w:p>
     <w:p>
+      <w:pPr>
+        <w:pStyle w:val="equation"/>
+      </w:pPr>
+      <w:r>
+        <w:tab/>
+      </w:r>
       <w:r>
         <w:rPr>
-          <w:position w:val="-28"/>
+          <w:noProof/>
         </w:rPr>
         <w:object w:dxaOrig="2960" w:dyaOrig="680" w14:anchorId="4E3C135D">
-          <v:shape id="_x0000_i1032" type="#_x0000_t75" style="width:150pt;height:36pt" o:ole="">
-            <v:imagedata r:id="rId25" o:title=""/>
+          <v:shape id="_x0000_i1032" type="#_x0000_t75" style="width:150.45pt;height:36.45pt" o:ole="">
+            <v:imagedata r:id="rId21" o:title=""/>
           </v:shape>
-          <o:OLEObject Type="Embed" ProgID="Equation.DSMT4" ShapeID="_x0000_i1032" DrawAspect="Content" ObjectID="_1662209101" r:id="rId26"/>
+          <o:OLEObject Type="Embed" ProgID="Equation.DSMT4" ShapeID="_x0000_i1032" DrawAspect="Content" ObjectID="_1668278608" r:id="rId22"/>
         </w:object>
       </w:r>
       <w:r>
         <w:t xml:space="preserve"> </w:t>
       </w:r>
+      <w:r>
+        <w:tab/>
+        <w:t>()</w:t>
+      </w:r>
     </w:p>
     <w:p>
       <w:r>
@@ -1322,64 +875,346 @@
       </w:r>
     </w:p>
     <w:p>
+      <w:pPr>
+        <w:pStyle w:val="equation"/>
+      </w:pPr>
+      <w:r>
+        <w:tab/>
+      </w:r>
       <w:r>
         <w:rPr>
-          <w:position w:val="-28"/>
+          <w:noProof/>
         </w:rPr>
         <w:object w:dxaOrig="2079" w:dyaOrig="720" w14:anchorId="7C4ACDDC">
-          <v:shape id="_x0000_i1033" type="#_x0000_t75" style="width:102pt;height:36pt" o:ole="">
-            <v:imagedata r:id="rId27" o:title=""/>
+          <v:shape id="_x0000_i1033" type="#_x0000_t75" style="width:102.45pt;height:36.45pt" o:ole="">
+            <v:imagedata r:id="rId23" o:title=""/>
           </v:shape>
-          <o:OLEObject Type="Embed" ProgID="Equation.DSMT4" ShapeID="_x0000_i1033" DrawAspect="Content" ObjectID="_1662209102" r:id="rId28"/>
+          <o:OLEObject Type="Embed" ProgID="Equation.DSMT4" ShapeID="_x0000_i1033" DrawAspect="Content" ObjectID="_1668278609" r:id="rId24"/>
         </w:object>
       </w:r>
       <w:r>
         <w:t xml:space="preserve"> </w:t>
       </w:r>
+      <w:r>
+        <w:tab/>
+        <w:t>()</w:t>
+      </w:r>
+    </w:p>
+    <w:p>
+      <w:pPr>
+        <w:pStyle w:val="equation"/>
+      </w:pPr>
+      <w:r>
+        <w:t>ASPIC models?</w:t>
+      </w:r>
+      <w:r>
+        <w:t xml:space="preserve"> Prager</w:t>
+      </w:r>
+      <w:bookmarkStart w:id="0" w:name="_GoBack"/>
+      <w:bookmarkEnd w:id="0"/>
+    </w:p>
+    <w:p>
+      <w:pPr>
+        <w:pStyle w:val="Heading3"/>
+      </w:pPr>
+      <w:r>
+        <w:t>Estimating parameters for a BDM</w:t>
+      </w:r>
+    </w:p>
+    <w:p>
+      <w:pPr>
+        <w:pStyle w:val="Heading3"/>
+      </w:pPr>
+      <w:r>
+        <w:t>Biological reference points</w:t>
+      </w:r>
+    </w:p>
+    <w:p>
+      <w:r>
+        <w:t xml:space="preserve">Fmsy, Bmsy, </w:t>
+      </w:r>
+      <w:r>
+        <w:t>F0.1</w:t>
+      </w:r>
+    </w:p>
+    <w:p>
+      <w:pPr>
+        <w:pStyle w:val="equation"/>
+      </w:pPr>
+      <w:r>
+        <w:t>Figure-plot of rate of change (left) plots of per captia rates of change versus biomass (right) for each model presented in chapter</w:t>
+      </w:r>
     </w:p>
     <w:p/>
     <w:p>
       <w:pPr>
-        <w:pStyle w:val="Heading4"/>
-      </w:pPr>
-      <w:r>
-        <w:t>Reference points (e.g., F</w:t>
+        <w:pStyle w:val="Heading3"/>
+      </w:pPr>
+      <w:r>
+        <w:t>Model assumptions</w:t>
+      </w:r>
+      <w:r>
+        <w:t>-differential versus difference</w:t>
+      </w:r>
+    </w:p>
+    <w:p>
+      <w:pPr>
+        <w:pStyle w:val="ListParagraph"/>
+        <w:numPr>
+          <w:ilvl w:val="0"/>
+          <w:numId w:val="5"/>
+        </w:numPr>
+      </w:pPr>
+      <w:r>
+        <w:t xml:space="preserve">There are many assumptions </w:t>
+      </w:r>
+      <w:r>
+        <w:t xml:space="preserve">used when biomass </w:t>
+      </w:r>
+      <w:r>
+        <w:t>dynamics are</w:t>
+      </w:r>
+      <w:r>
+        <w:t xml:space="preserve"> </w:t>
+      </w:r>
+      <w:r>
+        <w:t xml:space="preserve">modeled </w:t>
+      </w:r>
+      <w:r>
+        <w:t>c</w:t>
+      </w:r>
+      <w:r>
+        <w:t>ontinuous</w:t>
+      </w:r>
+      <w:r>
+        <w:t xml:space="preserve">ly. </w:t>
+      </w:r>
+    </w:p>
+    <w:p>
+      <w:pPr>
+        <w:pStyle w:val="ListParagraph"/>
+        <w:numPr>
+          <w:ilvl w:val="1"/>
+          <w:numId w:val="5"/>
+        </w:numPr>
+      </w:pPr>
+      <w:r>
+        <w:t xml:space="preserve">First, rates like </w:t>
+      </w:r>
+      <w:r>
+        <w:t xml:space="preserve">the intrinsic growth rate </w:t>
+      </w:r>
+      <w:r>
+        <w:t xml:space="preserve">are </w:t>
+      </w:r>
+      <w:r>
+        <w:t xml:space="preserve">constant over time. </w:t>
+      </w:r>
+    </w:p>
+    <w:p>
+      <w:pPr>
+        <w:pStyle w:val="ListParagraph"/>
+        <w:numPr>
+          <w:ilvl w:val="1"/>
+          <w:numId w:val="5"/>
+        </w:numPr>
+      </w:pPr>
+      <w:r>
+        <w:t xml:space="preserve">Second, </w:t>
+      </w:r>
+      <w:r>
+        <w:t xml:space="preserve">parameters in the model like carrying capacity </w:t>
+      </w:r>
+      <w:r>
+        <w:t xml:space="preserve">remain constant over time. </w:t>
+      </w:r>
+    </w:p>
+    <w:p>
+      <w:pPr>
+        <w:pStyle w:val="ListParagraph"/>
+        <w:numPr>
+          <w:ilvl w:val="1"/>
+          <w:numId w:val="5"/>
+        </w:numPr>
+      </w:pPr>
+      <w:r>
+        <w:t>The decrease in per capita rate of change ($</w:t>
+      </w:r>
+      <w:r>
+        <w:t>dB/</w:t>
+      </w:r>
+      <w:r>
+        <w:t>dt</w:t>
+      </w:r>
+      <w:r>
+        <w:t>/B</w:t>
+      </w:r>
+      <w:r>
+        <w:t>$</w:t>
+      </w:r>
+      <w:r>
+        <w:t xml:space="preserve">) </w:t>
+      </w:r>
+      <w:r>
+        <w:t xml:space="preserve">depends on the model (Figure XX) and may be linear </w:t>
+      </w:r>
+      <w:r>
+        <w:t xml:space="preserve">for </w:t>
+      </w:r>
+      <w:r>
+        <w:t xml:space="preserve">the possible levels of biomass, whereas </w:t>
+      </w:r>
+      <w:r>
+        <w:t xml:space="preserve">models like XX, xx, and xx </w:t>
+      </w:r>
+      <w:r>
+        <w:t xml:space="preserve">relax of a linear decrease. </w:t>
+      </w:r>
+    </w:p>
+    <w:p>
+      <w:pPr>
+        <w:pStyle w:val="ListParagraph"/>
+        <w:numPr>
+          <w:ilvl w:val="1"/>
+          <w:numId w:val="5"/>
+        </w:numPr>
+      </w:pPr>
+      <w:r>
+        <w:t>Lastly, the biomass dynam</w:t>
+      </w:r>
+      <w:r>
+        <w:t>ic</w:t>
+      </w:r>
+      <w:r>
+        <w:t xml:space="preserve">s model specified by equations </w:t>
       </w:r>
       <w:r>
         <w:rPr>
-          <w:vertAlign w:val="subscript"/>
+          <w:highlight w:val="yellow"/>
         </w:rPr>
-        <w:t>MSY</w:t>
-      </w:r>
-      <w:r>
-        <w:t>, B</w:t>
-      </w:r>
+        <w:t>1,2,3,4, and 5</w:t>
+      </w:r>
+      <w:r>
+        <w:t xml:space="preserve"> </w:t>
+      </w:r>
+      <w:r>
+        <w:t xml:space="preserve">assumes that biomass harvested occurs </w:t>
+      </w:r>
+      <w:r>
+        <w:t xml:space="preserve">continuously at rate $F$ throughout the year. </w:t>
+      </w:r>
+    </w:p>
+    <w:p>
+      <w:pPr>
+        <w:pStyle w:val="ListParagraph"/>
+        <w:numPr>
+          <w:ilvl w:val="0"/>
+          <w:numId w:val="5"/>
+        </w:numPr>
+      </w:pPr>
+      <w:r>
+        <w:t xml:space="preserve">Model </w:t>
+      </w:r>
+      <w:r>
+        <w:t xml:space="preserve">assumptions used to simulate continuous biomass dynamics models can be </w:t>
+      </w:r>
+      <w:r>
+        <w:t>relaxed to more accur</w:t>
+      </w:r>
+      <w:r>
+        <w:t>at</w:t>
+      </w:r>
+      <w:r>
+        <w:t xml:space="preserve">ely reflect </w:t>
+      </w:r>
+      <w:r>
+        <w:t xml:space="preserve">dynamics. </w:t>
+      </w:r>
+    </w:p>
+    <w:p>
+      <w:pPr>
+        <w:pStyle w:val="ListParagraph"/>
+        <w:numPr>
+          <w:ilvl w:val="1"/>
+          <w:numId w:val="5"/>
+        </w:numPr>
+      </w:pPr>
+      <w:r>
+        <w:t xml:space="preserve">For example, </w:t>
+      </w:r>
+      <w:r>
+        <w:t xml:space="preserve">rates like the intrinsic growth rate can vary </w:t>
+      </w:r>
+      <w:r>
+        <w:t xml:space="preserve">among years which may be a function of  </w:t>
+      </w:r>
+      <w:r>
+        <w:t xml:space="preserve">temperature </w:t>
+      </w:r>
+      <w:r>
+        <w:t>????</w:t>
+      </w:r>
+    </w:p>
+    <w:p>
+      <w:pPr>
+        <w:pStyle w:val="ListParagraph"/>
+        <w:numPr>
+          <w:ilvl w:val="1"/>
+          <w:numId w:val="5"/>
+        </w:numPr>
+      </w:pPr>
+      <w:r>
+        <w:t xml:space="preserve">Similarly, parameters like carrying capacity may vary among years </w:t>
+      </w:r>
+      <w:r>
+        <w:t>randomly due to some unexplained factor</w:t>
+      </w:r>
+      <w:r>
+        <w:t xml:space="preserve"> (i.e., random noise)</w:t>
+      </w:r>
+      <w:r>
+        <w:t xml:space="preserve"> or</w:t>
+      </w:r>
+      <w:r>
+        <w:t xml:space="preserve"> with </w:t>
+      </w:r>
+      <w:r>
+        <w:t>environmental</w:t>
+      </w:r>
+      <w:r>
+        <w:t xml:space="preserve"> conditions. </w:t>
+      </w:r>
+    </w:p>
+    <w:p>
+      <w:pPr>
+        <w:pStyle w:val="ListParagraph"/>
+        <w:numPr>
+          <w:ilvl w:val="1"/>
+          <w:numId w:val="5"/>
+        </w:numPr>
+      </w:pPr>
       <w:r>
         <w:rPr>
-          <w:vertAlign w:val="subscript"/>
+          <w:highlight w:val="yellow"/>
         </w:rPr>
-        <w:t>MSY</w:t>
-      </w:r>
-      <w:r>
-        <w:t>)</w:t>
-      </w:r>
-    </w:p>
-    <w:p>
-      <w:r>
-        <w:t>Analytical solutions</w:t>
-      </w:r>
-    </w:p>
-    <w:p>
-      <w:r>
-        <w:t>Simulation solutions</w:t>
-      </w:r>
-    </w:p>
-    <w:p>
-      <w:pPr>
-        <w:pStyle w:val="ListParagraph"/>
-        <w:numPr>
-          <w:ilvl w:val="0"/>
-          <w:numId w:val="3"/>
+        <w:t>Example using var</w:t>
+      </w:r>
+      <w:r>
+        <w:rPr>
+          <w:highlight w:val="yellow"/>
+        </w:rPr>
+        <w:t>iable rates and parameters???</w:t>
+      </w:r>
+      <w:r>
+        <w:t xml:space="preserve"> </w:t>
+      </w:r>
+    </w:p>
+    <w:p>
+      <w:pPr>
+        <w:pStyle w:val="ListParagraph"/>
+        <w:numPr>
+          <w:ilvl w:val="1"/>
+          <w:numId w:val="5"/>
         </w:numPr>
       </w:pPr>
       <w:r>
@@ -1408,6 +1243,505 @@
       <w:pPr>
         <w:pStyle w:val="ListParagraph"/>
         <w:numPr>
+          <w:ilvl w:val="1"/>
+          <w:numId w:val="5"/>
+        </w:numPr>
+      </w:pPr>
+      <w:r>
+        <w:t xml:space="preserve">It is common in inland fisheries for biomass to be removed in pulses </w:t>
+      </w:r>
+      <w:r>
+        <w:t xml:space="preserve">over short time intervals like days to weeks instead of being applied </w:t>
+      </w:r>
+      <w:r>
+        <w:t>continuously</w:t>
+      </w:r>
+      <w:r>
+        <w:t xml:space="preserve"> over a</w:t>
+      </w:r>
+      <w:r>
+        <w:t xml:space="preserve"> year. </w:t>
+      </w:r>
+    </w:p>
+    <w:p>
+      <w:pPr>
+        <w:pStyle w:val="ListParagraph"/>
+        <w:numPr>
+          <w:ilvl w:val="1"/>
+          <w:numId w:val="5"/>
+        </w:numPr>
+      </w:pPr>
+      <w:r>
+        <w:t xml:space="preserve">Semi discrete biomass dynamics models were developed </w:t>
+      </w:r>
+      <w:r>
+        <w:t>by Colvin et al.</w:t>
+      </w:r>
+      <w:r>
+        <w:t xml:space="preserve"> XXXX where </w:t>
+      </w:r>
+      <w:r>
+        <w:t xml:space="preserve">harvested </w:t>
+      </w:r>
+      <w:r>
+        <w:t xml:space="preserve">biomass was </w:t>
+      </w:r>
+      <w:r>
+        <w:t xml:space="preserve">treated as a pulsed removal </w:t>
+      </w:r>
+      <w:r>
+        <w:t>from a continuous biomass dynamics.</w:t>
+      </w:r>
+    </w:p>
+    <w:p>
+      <w:pPr>
+        <w:pStyle w:val="ListParagraph"/>
+        <w:numPr>
+          <w:ilvl w:val="1"/>
+          <w:numId w:val="5"/>
+        </w:numPr>
+      </w:pPr>
+      <w:r>
+        <w:lastRenderedPageBreak/>
+        <w:t xml:space="preserve">Like Bord and Rvest, Colvin et al found that </w:t>
+      </w:r>
+      <w:r>
+        <w:t xml:space="preserve">pulsed removals of </w:t>
+      </w:r>
+      <w:r>
+        <w:t>biomass</w:t>
+      </w:r>
+      <w:r>
+        <w:t xml:space="preserve"> from a conti</w:t>
+      </w:r>
+      <w:r>
+        <w:t>nu</w:t>
+      </w:r>
+      <w:r>
+        <w:t xml:space="preserve">ous biomass dynamics model </w:t>
+      </w:r>
+      <w:r>
+        <w:t xml:space="preserve">resulted in more conservative estimates of reference points. </w:t>
+      </w:r>
+    </w:p>
+    <w:p>
+      <w:pPr>
+        <w:pStyle w:val="ListParagraph"/>
+        <w:numPr>
+          <w:ilvl w:val="1"/>
+          <w:numId w:val="5"/>
+        </w:numPr>
+      </w:pPr>
+      <w:r>
+        <w:t xml:space="preserve">The </w:t>
+      </w:r>
+      <w:r>
+        <w:t xml:space="preserve">results of studies evaluating reference points like Fmsy and Bmsy </w:t>
+      </w:r>
+      <w:r>
+        <w:t xml:space="preserve">using </w:t>
+      </w:r>
+      <w:r>
+        <w:t>continuous</w:t>
+      </w:r>
+      <w:r>
+        <w:t xml:space="preserve"> biomass dynamics models indicate that</w:t>
+      </w:r>
+      <w:r>
+        <w:t xml:space="preserve"> reference points </w:t>
+      </w:r>
+      <w:r>
+        <w:t>are likely overestimated when</w:t>
+      </w:r>
+      <w:r>
+        <w:t xml:space="preserve"> model assumptions </w:t>
+      </w:r>
+      <w:r>
+        <w:t xml:space="preserve">are </w:t>
+      </w:r>
+      <w:r>
+        <w:t>violated</w:t>
+      </w:r>
+      <w:r>
+        <w:t>.</w:t>
+      </w:r>
+      <w:r>
+        <w:t xml:space="preserve">  </w:t>
+      </w:r>
+    </w:p>
+    <w:p>
+      <w:pPr>
+        <w:pStyle w:val="ListParagraph"/>
+        <w:numPr>
+          <w:ilvl w:val="0"/>
+          <w:numId w:val="5"/>
+        </w:numPr>
+      </w:pPr>
+      <w:r>
+        <w:t xml:space="preserve">Biomass dynamics can be projected </w:t>
+      </w:r>
+      <w:r>
+        <w:t>given a</w:t>
+      </w:r>
+      <w:r>
+        <w:t xml:space="preserve"> </w:t>
+      </w:r>
+      <w:r>
+        <w:t>starting biomass</w:t>
+      </w:r>
+      <w:r>
+        <w:t xml:space="preserve"> and values for the model param</w:t>
+      </w:r>
+      <w:r>
+        <w:t>e</w:t>
+      </w:r>
+      <w:r>
+        <w:t>ters</w:t>
+      </w:r>
+      <w:r>
+        <w:t xml:space="preserve"> but the approach depends on whether biomass is treated as </w:t>
+      </w:r>
+      <w:r>
+        <w:t xml:space="preserve">a </w:t>
+      </w:r>
+      <w:r>
+        <w:t>continuous</w:t>
+      </w:r>
+      <w:r>
+        <w:t xml:space="preserve"> or a discrete process.</w:t>
+      </w:r>
+      <w:r>
+        <w:t xml:space="preserve"> </w:t>
+      </w:r>
+    </w:p>
+    <w:p>
+      <w:pPr>
+        <w:pStyle w:val="ListParagraph"/>
+        <w:numPr>
+          <w:ilvl w:val="1"/>
+          <w:numId w:val="5"/>
+        </w:numPr>
+      </w:pPr>
+      <w:r>
+        <w:t>Continuous biomass dynam</w:t>
+      </w:r>
+      <w:r>
+        <w:t>ics are projected using differential equations and discrete biomass dynamics</w:t>
+      </w:r>
+      <w:r>
+        <w:t xml:space="preserve"> are projected using difference equations (Hilborn and walters). </w:t>
+      </w:r>
+    </w:p>
+    <w:p>
+      <w:pPr>
+        <w:pStyle w:val="ListParagraph"/>
+        <w:numPr>
+          <w:ilvl w:val="1"/>
+          <w:numId w:val="5"/>
+        </w:numPr>
+      </w:pPr>
+      <w:r>
+        <w:t xml:space="preserve">The difference between the 2 approaches to project biomass dynamics is </w:t>
+      </w:r>
+      <w:r>
+        <w:t xml:space="preserve">the type of rates used. </w:t>
+      </w:r>
+    </w:p>
+    <w:p>
+      <w:pPr>
+        <w:pStyle w:val="ListParagraph"/>
+        <w:numPr>
+          <w:ilvl w:val="1"/>
+          <w:numId w:val="5"/>
+        </w:numPr>
+      </w:pPr>
+      <w:r>
+        <w:t xml:space="preserve">Instantaneous rates are used to in when differential equations are used to </w:t>
+      </w:r>
+      <w:r>
+        <w:t xml:space="preserve">project biomass dynamics continuously. </w:t>
+      </w:r>
+    </w:p>
+    <w:p>
+      <w:pPr>
+        <w:pStyle w:val="ListParagraph"/>
+        <w:numPr>
+          <w:ilvl w:val="1"/>
+          <w:numId w:val="5"/>
+        </w:numPr>
+      </w:pPr>
+      <w:r>
+        <w:t xml:space="preserve">Interval or finite rates are used for difference equations. </w:t>
+      </w:r>
+    </w:p>
+    <w:p>
+      <w:pPr>
+        <w:pStyle w:val="ListParagraph"/>
+        <w:numPr>
+          <w:ilvl w:val="1"/>
+          <w:numId w:val="5"/>
+        </w:numPr>
+      </w:pPr>
+      <w:r>
+        <w:t xml:space="preserve">As a general pattern </w:t>
+      </w:r>
+      <w:r>
+        <w:t>instantaneous</w:t>
+      </w:r>
+      <w:r>
+        <w:t xml:space="preserve"> rates can are always larger than </w:t>
+      </w:r>
+      <w:r>
+        <w:t xml:space="preserve">the corresponding </w:t>
+      </w:r>
+      <w:r>
+        <w:t>interval</w:t>
+      </w:r>
+      <w:r>
+        <w:t xml:space="preserve"> rate, however </w:t>
+      </w:r>
+      <w:r>
+        <w:t>discrepancy</w:t>
+      </w:r>
+      <w:r>
+        <w:t xml:space="preserve"> between the 2 decreases as the rates approach 0. </w:t>
+      </w:r>
+    </w:p>
+    <w:p>
+      <w:pPr>
+        <w:pStyle w:val="ListParagraph"/>
+        <w:numPr>
+          <w:ilvl w:val="1"/>
+          <w:numId w:val="5"/>
+        </w:numPr>
+      </w:pPr>
+      <w:r>
+        <w:t xml:space="preserve">Instantaneous rates are applied over very small time increments (i.e., dt </w:t>
+      </w:r>
+      <w:r>
+        <w:sym w:font="Wingdings" w:char="F0E0"/>
+      </w:r>
+      <w:r>
+        <w:t xml:space="preserve">0).  </w:t>
+      </w:r>
+    </w:p>
+    <w:p>
+      <w:pPr>
+        <w:pStyle w:val="ListParagraph"/>
+        <w:numPr>
+          <w:ilvl w:val="1"/>
+          <w:numId w:val="5"/>
+        </w:numPr>
+      </w:pPr>
+      <w:r>
+        <w:t>The differences between instantaneous and finite rates is further complicated by the fact that as both types of rates approach 0 they become more and more similar in value.</w:t>
+      </w:r>
+    </w:p>
+    <w:p>
+      <w:pPr>
+        <w:pStyle w:val="ListParagraph"/>
+        <w:numPr>
+          <w:ilvl w:val="1"/>
+          <w:numId w:val="5"/>
+        </w:numPr>
+        <w:spacing w:after="120"/>
+        <w:ind w:left="720"/>
+      </w:pPr>
+      <w:r>
+        <w:t>Instantaneous rates can be converted to finites rates using the equation and example below.</w:t>
+      </w:r>
+      <w:r>
+        <w:t xml:space="preserve"> </w:t>
+      </w:r>
+      <w:r>
+        <w:br/>
+      </w:r>
+      <w:r>
+        <w:rPr>
+          <w:noProof/>
+          <w:position w:val="-46"/>
+        </w:rPr>
+        <w:object w:dxaOrig="2700" w:dyaOrig="1120" w14:anchorId="664C89BD">
+          <v:shape id="_x0000_i1034" type="#_x0000_t75" style="width:135.25pt;height:55.85pt" o:ole="">
+            <v:imagedata r:id="rId25" o:title=""/>
+          </v:shape>
+          <o:OLEObject Type="Embed" ProgID="Equation.DSMT4" ShapeID="_x0000_i1034" DrawAspect="Content" ObjectID="_1668278610" r:id="rId26"/>
+        </w:object>
+      </w:r>
+      <w:r>
+        <w:t xml:space="preserve"> </w:t>
+      </w:r>
+    </w:p>
+    <w:p>
+      <w:pPr>
+        <w:pStyle w:val="ListParagraph"/>
+        <w:numPr>
+          <w:ilvl w:val="1"/>
+          <w:numId w:val="5"/>
+        </w:numPr>
+        <w:spacing w:after="120"/>
+        <w:ind w:left="720"/>
+      </w:pPr>
+      <w:r>
+        <w:t>To convert the finite rate back to an instantaneous rate simply use the equation:</w:t>
+      </w:r>
+      <w:r>
+        <w:rPr>
+          <w:noProof/>
+          <w:position w:val="-46"/>
+        </w:rPr>
+        <w:object w:dxaOrig="3680" w:dyaOrig="1040" w14:anchorId="214CFCAA">
+          <v:shape id="_x0000_i1035" type="#_x0000_t75" style="width:186pt;height:54pt" o:ole="">
+            <v:imagedata r:id="rId27" o:title=""/>
+          </v:shape>
+          <o:OLEObject Type="Embed" ProgID="Equation.DSMT4" ShapeID="_x0000_i1035" DrawAspect="Content" ObjectID="_1668278611" r:id="rId28"/>
+        </w:object>
+      </w:r>
+    </w:p>
+    <w:p>
+      <w:pPr>
+        <w:pStyle w:val="ListParagraph"/>
+        <w:numPr>
+          <w:ilvl w:val="0"/>
+          <w:numId w:val="5"/>
+        </w:numPr>
+        <w:spacing w:after="120"/>
+      </w:pPr>
+      <w:r>
+        <w:rPr>
+          <w:noProof/>
+        </w:rPr>
+        <w:t>A</w:t>
+      </w:r>
+      <w:r>
+        <w:rPr>
+          <w:noProof/>
+        </w:rPr>
+        <w:t>sdf</w:t>
+      </w:r>
+    </w:p>
+    <w:p>
+      <w:pPr>
+        <w:pStyle w:val="ListParagraph"/>
+        <w:numPr>
+          <w:ilvl w:val="1"/>
+          <w:numId w:val="5"/>
+        </w:numPr>
+        <w:spacing w:after="120"/>
+        <w:ind w:left="720"/>
+      </w:pPr>
+      <w:r>
+        <w:rPr>
+          <w:noProof/>
+        </w:rPr>
+        <w:t>F</w:t>
+      </w:r>
+      <w:r>
+        <w:rPr>
+          <w:noProof/>
+        </w:rPr>
+        <w:t>asdf</w:t>
+      </w:r>
+    </w:p>
+    <w:p>
+      <w:pPr>
+        <w:pStyle w:val="ListParagraph"/>
+        <w:numPr>
+          <w:ilvl w:val="1"/>
+          <w:numId w:val="5"/>
+        </w:numPr>
+        <w:spacing w:after="120"/>
+        <w:ind w:left="720"/>
+      </w:pPr>
+      <w:r>
+        <w:t>Reference points (Fmsy, Bmy, F0</w:t>
+      </w:r>
+      <w:r>
+        <w:t>.</w:t>
+      </w:r>
+      <w:r>
+        <w:t xml:space="preserve">1)for surplus production models can be </w:t>
+      </w:r>
+      <w:r>
+        <w:t>found by a</w:t>
+      </w:r>
+      <w:r>
+        <w:t>nalytical solution</w:t>
+      </w:r>
+      <w:r>
+        <w:t xml:space="preserve"> and </w:t>
+      </w:r>
+      <w:r>
+        <w:t xml:space="preserve">if an analytical solution does not exist or is not easily derived </w:t>
+      </w:r>
+      <w:r>
+        <w:t xml:space="preserve">then </w:t>
+      </w:r>
+      <w:r>
+        <w:t xml:space="preserve">simulation can be used to </w:t>
+      </w:r>
+      <w:r>
+        <w:t>identify reference points.</w:t>
+      </w:r>
+    </w:p>
+    <w:p>
+      <w:pPr>
+        <w:pStyle w:val="ListParagraph"/>
+        <w:numPr>
+          <w:ilvl w:val="0"/>
+          <w:numId w:val="5"/>
+        </w:numPr>
+        <w:spacing w:after="120"/>
+      </w:pPr>
+      <w:r>
+        <w:t>Simulation solutions</w:t>
+      </w:r>
+    </w:p>
+    <w:p>
+      <w:pPr>
+        <w:pStyle w:val="ListParagraph"/>
+        <w:numPr>
+          <w:ilvl w:val="1"/>
+          <w:numId w:val="5"/>
+        </w:numPr>
+        <w:spacing w:after="120"/>
+      </w:pPr>
+      <w:r>
+        <w:t xml:space="preserve">In some cases analytical reference points may not exist or be difficult to derive for more complicated biomass dynamic models. </w:t>
+      </w:r>
+    </w:p>
+    <w:p>
+      <w:pPr>
+        <w:pStyle w:val="ListParagraph"/>
+        <w:numPr>
+          <w:ilvl w:val="1"/>
+          <w:numId w:val="5"/>
+        </w:numPr>
+        <w:spacing w:after="120"/>
+      </w:pPr>
+      <w:r>
+        <w:t xml:space="preserve">Simulation provides a framework to determine biomass reference  </w:t>
+      </w:r>
+    </w:p>
+    <w:p>
+      <w:pPr>
+        <w:spacing w:after="120"/>
+      </w:pPr>
+    </w:p>
+    <w:p>
+      <w:pPr>
+        <w:spacing w:after="120"/>
+      </w:pPr>
+    </w:p>
+    <w:p>
+      <w:pPr>
+        <w:spacing w:after="120"/>
+      </w:pPr>
+    </w:p>
+    <w:p>
+      <w:pPr>
+        <w:pStyle w:val="ListParagraph"/>
+        <w:numPr>
           <w:ilvl w:val="0"/>
           <w:numId w:val="3"/>
         </w:numPr>
@@ -1452,6 +1786,7 @@
         </w:numPr>
       </w:pPr>
       <w:r>
+        <w:lastRenderedPageBreak/>
         <w:t xml:space="preserve">Multi species model </w:t>
       </w:r>
       <w:r>
@@ -2078,96 +2413,102 @@
         <w:pStyle w:val="Heading2"/>
       </w:pPr>
       <w:r>
+        <w:t>Production estimation (8.7 A&amp;IFFD P360)[tom]</w:t>
+      </w:r>
+    </w:p>
+    <w:p>
+      <w:pPr>
+        <w:pStyle w:val="Heading3"/>
+      </w:pPr>
+      <w:r>
+        <w:t>Concepts and terminology: a vital rate (8.7.1 A&amp;IFFD P360)</w:t>
+      </w:r>
+    </w:p>
+    <w:p>
+      <w:pPr>
+        <w:pStyle w:val="Heading3"/>
+      </w:pPr>
+      <w:r>
+        <w:t>Production estimation methods (8.7.2 A&amp;IFFD P361)</w:t>
+      </w:r>
+    </w:p>
+    <w:p>
+      <w:pPr>
+        <w:pStyle w:val="Heading4"/>
+      </w:pPr>
+      <w:r>
+        <w:t xml:space="preserve"> Summation methods (A&amp;IFFD P362)</w:t>
+      </w:r>
+    </w:p>
+    <w:p>
+      <w:pPr>
+        <w:pStyle w:val="Heading4"/>
+      </w:pPr>
+      <w:r>
+        <w:t>Instantaneous Growth Rate and Allen Curve methods (A&amp;IFFD P363)</w:t>
+      </w:r>
+    </w:p>
+    <w:p>
+      <w:pPr>
+        <w:pStyle w:val="Heading4"/>
+      </w:pPr>
+      <w:r>
+        <w:t>Size-Frequency Method (A&amp;IFFD  p366)</w:t>
+      </w:r>
+    </w:p>
+    <w:p>
+      <w:pPr>
+        <w:pStyle w:val="Heading3"/>
+      </w:pPr>
+      <w:r>
+        <w:t>Production to mean biomass (P/B) ratio (A&amp;IFFD  P367)</w:t>
+      </w:r>
+    </w:p>
+    <w:p>
+      <w:pPr>
+        <w:pStyle w:val="Heading4"/>
+      </w:pPr>
+      <w:r>
+        <w:t>Direct estimates</w:t>
+      </w:r>
+    </w:p>
+    <w:p>
+      <w:pPr>
+        <w:pStyle w:val="Heading4"/>
+      </w:pPr>
+      <w:r>
+        <w:t xml:space="preserve">Estimates based on life history and allometry </w:t>
+      </w:r>
+    </w:p>
+    <w:p>
+      <w:pPr>
+        <w:spacing w:line="360" w:lineRule="auto"/>
+      </w:pPr>
+      <w:r>
+        <w:tab/>
+        <w:t>5.4.4   Production estimates in practice (A&amp;IFFD  P367)</w:t>
+      </w:r>
+    </w:p>
+    <w:p>
+      <w:pPr>
+        <w:spacing w:line="360" w:lineRule="auto"/>
+      </w:pPr>
+      <w:r>
+        <w:t>5.5  Summary and practical considerations []</w:t>
+      </w:r>
+    </w:p>
+    <w:p>
+      <w:r>
+        <w:br w:type="page"/>
+      </w:r>
+    </w:p>
+    <w:p>
+      <w:pPr>
+        <w:spacing w:line="360" w:lineRule="auto"/>
+      </w:pPr>
+      <w:r>
         <w:lastRenderedPageBreak/>
-        <w:t>Production estimation (8.7 A&amp;IFFD P</w:t>
-      </w:r>
-      <w:proofErr w:type="gramStart"/>
-      <w:r>
-        <w:t>360)[</w:t>
-      </w:r>
-      <w:proofErr w:type="gramEnd"/>
-      <w:r>
-        <w:t>tom]</w:t>
-      </w:r>
-    </w:p>
-    <w:p>
-      <w:pPr>
-        <w:pStyle w:val="Heading3"/>
-      </w:pPr>
-      <w:r>
-        <w:t>Concepts and terminology: a vital rate (8.7.1 A&amp;IFFD P360)</w:t>
-      </w:r>
-    </w:p>
-    <w:p>
-      <w:pPr>
-        <w:pStyle w:val="Heading3"/>
-      </w:pPr>
-      <w:r>
-        <w:t>Production estimation methods (8.7.2 A&amp;IFFD P361)</w:t>
-      </w:r>
-    </w:p>
-    <w:p>
-      <w:pPr>
-        <w:pStyle w:val="Heading4"/>
-      </w:pPr>
-      <w:r>
-        <w:t xml:space="preserve"> Summation methods (A&amp;IFFD P362)</w:t>
-      </w:r>
-    </w:p>
-    <w:p>
-      <w:pPr>
-        <w:pStyle w:val="Heading4"/>
-      </w:pPr>
-      <w:r>
-        <w:t>Instantaneous Growth Rate and Allen Curve methods (A&amp;IFFD P363)</w:t>
-      </w:r>
-    </w:p>
-    <w:p>
-      <w:pPr>
-        <w:pStyle w:val="Heading4"/>
-      </w:pPr>
-      <w:r>
-        <w:t>Size-Frequency Method (A&amp;</w:t>
-      </w:r>
-      <w:proofErr w:type="gramStart"/>
-      <w:r>
-        <w:t>IFFD  p</w:t>
-      </w:r>
-      <w:proofErr w:type="gramEnd"/>
-      <w:r>
-        <w:t>366)</w:t>
-      </w:r>
-    </w:p>
-    <w:p>
-      <w:pPr>
-        <w:pStyle w:val="Heading3"/>
-      </w:pPr>
-      <w:r>
-        <w:t>Production to mean biomass (P/B) ratio (A&amp;</w:t>
-      </w:r>
-      <w:proofErr w:type="gramStart"/>
-      <w:r>
-        <w:t>IFFD  P</w:t>
-      </w:r>
-      <w:proofErr w:type="gramEnd"/>
-      <w:r>
-        <w:t>367)</w:t>
-      </w:r>
-    </w:p>
-    <w:p>
-      <w:pPr>
-        <w:pStyle w:val="Heading4"/>
-      </w:pPr>
-      <w:r>
-        <w:t>Direct estimates</w:t>
-      </w:r>
-    </w:p>
-    <w:p>
-      <w:pPr>
-        <w:pStyle w:val="Heading4"/>
-      </w:pPr>
-      <w:r>
-        <w:t xml:space="preserve">Estimates based on life history and allometry </w:t>
+        <w:t>Boxes and descriptions</w:t>
       </w:r>
     </w:p>
     <w:p>
@@ -2175,29 +2516,24 @@
         <w:spacing w:line="360" w:lineRule="auto"/>
       </w:pPr>
       <w:r>
-        <w:tab/>
-        <w:t>5.4.4   Production estimates in practice (A&amp;</w:t>
-      </w:r>
-      <w:proofErr w:type="gramStart"/>
-      <w:r>
-        <w:t>IFFD  P</w:t>
-      </w:r>
-      <w:proofErr w:type="gramEnd"/>
-      <w:r>
-        <w:t>367)</w:t>
+        <w:t>Box 1. Estimating biomass using direct methods</w:t>
+      </w:r>
+      <w:r>
+        <w:t xml:space="preserve">, simple random sample and </w:t>
+      </w:r>
+      <w:r>
+        <w:t>stratified</w:t>
       </w:r>
     </w:p>
     <w:p>
       <w:pPr>
         <w:spacing w:line="360" w:lineRule="auto"/>
       </w:pPr>
-      <w:proofErr w:type="gramStart"/>
-      <w:r>
-        <w:t>5.5  Summary</w:t>
-      </w:r>
-      <w:proofErr w:type="gramEnd"/>
-      <w:r>
-        <w:t xml:space="preserve"> and practical considerations []</w:t>
+      <w:r>
+        <w:t xml:space="preserve">Box 2. </w:t>
+      </w:r>
+      <w:r>
+        <w:t>Estimating biomass using a length weight regression</w:t>
       </w:r>
     </w:p>
     <w:p>
@@ -2205,7 +2541,7 @@
         <w:spacing w:line="360" w:lineRule="auto"/>
       </w:pPr>
       <w:r>
-        <w:t>Assuming we just redo the boxes in R then these will come together quickly.</w:t>
+        <w:t xml:space="preserve">Solving an ordinary differential equation </w:t>
       </w:r>
     </w:p>
     <w:p>
@@ -2213,7 +2549,16 @@
         <w:spacing w:line="360" w:lineRule="auto"/>
       </w:pPr>
       <w:r>
-        <w:t>Box 1. Estimating biomass using direct methods</w:t>
+        <w:t xml:space="preserve">Box 3. </w:t>
+      </w:r>
+      <w:r>
+        <w:t>Projecting biomass dynamics</w:t>
+      </w:r>
+      <w:r>
+        <w:t xml:space="preserve"> </w:t>
+      </w:r>
+      <w:r>
+        <w:t>Differential versus difference</w:t>
       </w:r>
     </w:p>
     <w:p>
@@ -2221,44 +2566,34 @@
         <w:spacing w:line="360" w:lineRule="auto"/>
       </w:pPr>
       <w:r>
-        <w:t xml:space="preserve">Box 2. Solving an ordinary differential equation </w:t>
+        <w:t xml:space="preserve">Box 4. </w:t>
+      </w:r>
+      <w:r>
+        <w:t>Sustained yield and F0.1</w:t>
       </w:r>
     </w:p>
     <w:p>
       <w:pPr>
         <w:spacing w:line="360" w:lineRule="auto"/>
       </w:pPr>
+      <w:r>
+        <w:t>Box 5.</w:t>
+      </w:r>
+      <w:r>
+        <w:t xml:space="preserve"> Pulsed removals in continuous biomass dynamics</w:t>
+      </w:r>
     </w:p>
     <w:p>
       <w:pPr>
         <w:spacing w:line="360" w:lineRule="auto"/>
       </w:pPr>
-      <w:r>
-        <w:t xml:space="preserve">Box 1 Application of surplus production modeling (Box 8.7 A&amp;IFFD P </w:t>
-      </w:r>
-      <w:proofErr w:type="gramStart"/>
-      <w:r>
-        <w:t>358)[</w:t>
-      </w:r>
-      <w:proofErr w:type="gramEnd"/>
-      <w:r>
-        <w:t>Code done; needs narrative]</w:t>
-      </w:r>
     </w:p>
     <w:p>
       <w:pPr>
         <w:spacing w:line="360" w:lineRule="auto"/>
       </w:pPr>
       <w:r>
-        <w:t>Box 2. Production estimation based on the instantaneous growth rate method (Box 8.8 p</w:t>
-      </w:r>
-      <w:proofErr w:type="gramStart"/>
-      <w:r>
-        <w:t>364)[</w:t>
-      </w:r>
-      <w:proofErr w:type="gramEnd"/>
-      <w:r>
-        <w:t>pending]</w:t>
+        <w:t>Box 1 Application of surplus production modeling (Box 8.7 A&amp;IFFD P 358)[Code done; needs narrative]</w:t>
       </w:r>
     </w:p>
     <w:p>
@@ -2266,19 +2601,29 @@
         <w:spacing w:line="360" w:lineRule="auto"/>
       </w:pPr>
       <w:r>
-        <w:t>Box 3. Production estimation based on the Size-Frequency method (P</w:t>
-      </w:r>
-      <w:proofErr w:type="gramStart"/>
-      <w:r>
-        <w:t>368)[</w:t>
-      </w:r>
-      <w:proofErr w:type="gramEnd"/>
-      <w:r>
-        <w:t>pending]</w:t>
+        <w:t>Box 2. Production estimation based on the instantaneous growth rate method (Box 8.8 p364)[pending]</w:t>
+      </w:r>
+    </w:p>
+    <w:p>
+      <w:pPr>
+        <w:spacing w:line="360" w:lineRule="auto"/>
+      </w:pPr>
+      <w:r>
+        <w:t>Box 3. Production estimation based on the Size-Frequency method (P368)[pending]</w:t>
       </w:r>
     </w:p>
     <w:p/>
-    <w:p/>
+    <w:p>
+      <w:r>
+        <w:br w:type="page"/>
+      </w:r>
+    </w:p>
+    <w:p>
+      <w:r>
+        <w:lastRenderedPageBreak/>
+        <w:t>References</w:t>
+      </w:r>
+    </w:p>
     <w:p>
       <w:pPr>
         <w:pStyle w:val="EndNoteBibliography"/>
@@ -2355,7 +2700,6 @@
         <w:ind w:left="720" w:hanging="720"/>
       </w:pPr>
       <w:r>
-        <w:lastRenderedPageBreak/>
         <w:t>Laloe, F. 1995. Should surplus production models be fishery description tools rather than biological models. Aquatic Living Resources 8(1):1-16.</w:t>
       </w:r>
     </w:p>
@@ -2722,6 +3066,350 @@
     </w:lvl>
   </w:abstractNum>
   <w:abstractNum w:abstractNumId="2" w15:restartNumberingAfterBreak="0">
+    <w:nsid w:val="36940C83"/>
+    <w:multiLevelType w:val="multilevel"/>
+    <w:tmpl w:val="0409001F"/>
+    <w:lvl w:ilvl="0">
+      <w:start w:val="1"/>
+      <w:numFmt w:val="decimal"/>
+      <w:lvlText w:val="%1."/>
+      <w:lvlJc w:val="left"/>
+      <w:pPr>
+        <w:ind w:left="360" w:hanging="360"/>
+      </w:pPr>
+    </w:lvl>
+    <w:lvl w:ilvl="1">
+      <w:start w:val="1"/>
+      <w:numFmt w:val="decimal"/>
+      <w:lvlText w:val="%1.%2."/>
+      <w:lvlJc w:val="left"/>
+      <w:pPr>
+        <w:ind w:left="792" w:hanging="432"/>
+      </w:pPr>
+    </w:lvl>
+    <w:lvl w:ilvl="2">
+      <w:start w:val="1"/>
+      <w:numFmt w:val="decimal"/>
+      <w:lvlText w:val="%1.%2.%3."/>
+      <w:lvlJc w:val="left"/>
+      <w:pPr>
+        <w:ind w:left="1224" w:hanging="504"/>
+      </w:pPr>
+    </w:lvl>
+    <w:lvl w:ilvl="3">
+      <w:start w:val="1"/>
+      <w:numFmt w:val="decimal"/>
+      <w:lvlText w:val="%1.%2.%3.%4."/>
+      <w:lvlJc w:val="left"/>
+      <w:pPr>
+        <w:ind w:left="1728" w:hanging="648"/>
+      </w:pPr>
+    </w:lvl>
+    <w:lvl w:ilvl="4">
+      <w:start w:val="1"/>
+      <w:numFmt w:val="decimal"/>
+      <w:lvlText w:val="%1.%2.%3.%4.%5."/>
+      <w:lvlJc w:val="left"/>
+      <w:pPr>
+        <w:ind w:left="2232" w:hanging="792"/>
+      </w:pPr>
+    </w:lvl>
+    <w:lvl w:ilvl="5">
+      <w:start w:val="1"/>
+      <w:numFmt w:val="decimal"/>
+      <w:lvlText w:val="%1.%2.%3.%4.%5.%6."/>
+      <w:lvlJc w:val="left"/>
+      <w:pPr>
+        <w:ind w:left="2736" w:hanging="936"/>
+      </w:pPr>
+    </w:lvl>
+    <w:lvl w:ilvl="6">
+      <w:start w:val="1"/>
+      <w:numFmt w:val="decimal"/>
+      <w:lvlText w:val="%1.%2.%3.%4.%5.%6.%7."/>
+      <w:lvlJc w:val="left"/>
+      <w:pPr>
+        <w:ind w:left="3240" w:hanging="1080"/>
+      </w:pPr>
+    </w:lvl>
+    <w:lvl w:ilvl="7">
+      <w:start w:val="1"/>
+      <w:numFmt w:val="decimal"/>
+      <w:lvlText w:val="%1.%2.%3.%4.%5.%6.%7.%8."/>
+      <w:lvlJc w:val="left"/>
+      <w:pPr>
+        <w:ind w:left="3744" w:hanging="1224"/>
+      </w:pPr>
+    </w:lvl>
+    <w:lvl w:ilvl="8">
+      <w:start w:val="1"/>
+      <w:numFmt w:val="decimal"/>
+      <w:lvlText w:val="%1.%2.%3.%4.%5.%6.%7.%8.%9."/>
+      <w:lvlJc w:val="left"/>
+      <w:pPr>
+        <w:ind w:left="4320" w:hanging="1440"/>
+      </w:pPr>
+    </w:lvl>
+  </w:abstractNum>
+  <w:abstractNum w:abstractNumId="3" w15:restartNumberingAfterBreak="0">
+    <w:nsid w:val="477A4F2F"/>
+    <w:multiLevelType w:val="multilevel"/>
+    <w:tmpl w:val="0409001F"/>
+    <w:lvl w:ilvl="0">
+      <w:start w:val="1"/>
+      <w:numFmt w:val="decimal"/>
+      <w:lvlText w:val="%1."/>
+      <w:lvlJc w:val="left"/>
+      <w:pPr>
+        <w:ind w:left="360" w:hanging="360"/>
+      </w:pPr>
+    </w:lvl>
+    <w:lvl w:ilvl="1">
+      <w:start w:val="1"/>
+      <w:numFmt w:val="decimal"/>
+      <w:lvlText w:val="%1.%2."/>
+      <w:lvlJc w:val="left"/>
+      <w:pPr>
+        <w:ind w:left="792" w:hanging="432"/>
+      </w:pPr>
+    </w:lvl>
+    <w:lvl w:ilvl="2">
+      <w:start w:val="1"/>
+      <w:numFmt w:val="decimal"/>
+      <w:lvlText w:val="%1.%2.%3."/>
+      <w:lvlJc w:val="left"/>
+      <w:pPr>
+        <w:ind w:left="1224" w:hanging="504"/>
+      </w:pPr>
+    </w:lvl>
+    <w:lvl w:ilvl="3">
+      <w:start w:val="1"/>
+      <w:numFmt w:val="decimal"/>
+      <w:lvlText w:val="%1.%2.%3.%4."/>
+      <w:lvlJc w:val="left"/>
+      <w:pPr>
+        <w:ind w:left="1728" w:hanging="648"/>
+      </w:pPr>
+    </w:lvl>
+    <w:lvl w:ilvl="4">
+      <w:start w:val="1"/>
+      <w:numFmt w:val="decimal"/>
+      <w:lvlText w:val="%1.%2.%3.%4.%5."/>
+      <w:lvlJc w:val="left"/>
+      <w:pPr>
+        <w:ind w:left="2232" w:hanging="792"/>
+      </w:pPr>
+    </w:lvl>
+    <w:lvl w:ilvl="5">
+      <w:start w:val="1"/>
+      <w:numFmt w:val="decimal"/>
+      <w:lvlText w:val="%1.%2.%3.%4.%5.%6."/>
+      <w:lvlJc w:val="left"/>
+      <w:pPr>
+        <w:ind w:left="2736" w:hanging="936"/>
+      </w:pPr>
+    </w:lvl>
+    <w:lvl w:ilvl="6">
+      <w:start w:val="1"/>
+      <w:numFmt w:val="decimal"/>
+      <w:lvlText w:val="%1.%2.%3.%4.%5.%6.%7."/>
+      <w:lvlJc w:val="left"/>
+      <w:pPr>
+        <w:ind w:left="3240" w:hanging="1080"/>
+      </w:pPr>
+    </w:lvl>
+    <w:lvl w:ilvl="7">
+      <w:start w:val="1"/>
+      <w:numFmt w:val="decimal"/>
+      <w:lvlText w:val="%1.%2.%3.%4.%5.%6.%7.%8."/>
+      <w:lvlJc w:val="left"/>
+      <w:pPr>
+        <w:ind w:left="3744" w:hanging="1224"/>
+      </w:pPr>
+    </w:lvl>
+    <w:lvl w:ilvl="8">
+      <w:start w:val="1"/>
+      <w:numFmt w:val="decimal"/>
+      <w:lvlText w:val="%1.%2.%3.%4.%5.%6.%7.%8.%9."/>
+      <w:lvlJc w:val="left"/>
+      <w:pPr>
+        <w:ind w:left="4320" w:hanging="1440"/>
+      </w:pPr>
+    </w:lvl>
+  </w:abstractNum>
+  <w:abstractNum w:abstractNumId="4" w15:restartNumberingAfterBreak="0">
+    <w:nsid w:val="54A32D1A"/>
+    <w:multiLevelType w:val="multilevel"/>
+    <w:tmpl w:val="0409001F"/>
+    <w:lvl w:ilvl="0">
+      <w:start w:val="1"/>
+      <w:numFmt w:val="decimal"/>
+      <w:lvlText w:val="%1."/>
+      <w:lvlJc w:val="left"/>
+      <w:pPr>
+        <w:ind w:left="360" w:hanging="360"/>
+      </w:pPr>
+    </w:lvl>
+    <w:lvl w:ilvl="1">
+      <w:start w:val="1"/>
+      <w:numFmt w:val="decimal"/>
+      <w:lvlText w:val="%1.%2."/>
+      <w:lvlJc w:val="left"/>
+      <w:pPr>
+        <w:ind w:left="792" w:hanging="432"/>
+      </w:pPr>
+    </w:lvl>
+    <w:lvl w:ilvl="2">
+      <w:start w:val="1"/>
+      <w:numFmt w:val="decimal"/>
+      <w:lvlText w:val="%1.%2.%3."/>
+      <w:lvlJc w:val="left"/>
+      <w:pPr>
+        <w:ind w:left="1224" w:hanging="504"/>
+      </w:pPr>
+    </w:lvl>
+    <w:lvl w:ilvl="3">
+      <w:start w:val="1"/>
+      <w:numFmt w:val="decimal"/>
+      <w:lvlText w:val="%1.%2.%3.%4."/>
+      <w:lvlJc w:val="left"/>
+      <w:pPr>
+        <w:ind w:left="1728" w:hanging="648"/>
+      </w:pPr>
+    </w:lvl>
+    <w:lvl w:ilvl="4">
+      <w:start w:val="1"/>
+      <w:numFmt w:val="decimal"/>
+      <w:lvlText w:val="%1.%2.%3.%4.%5."/>
+      <w:lvlJc w:val="left"/>
+      <w:pPr>
+        <w:ind w:left="2232" w:hanging="792"/>
+      </w:pPr>
+    </w:lvl>
+    <w:lvl w:ilvl="5">
+      <w:start w:val="1"/>
+      <w:numFmt w:val="decimal"/>
+      <w:lvlText w:val="%1.%2.%3.%4.%5.%6."/>
+      <w:lvlJc w:val="left"/>
+      <w:pPr>
+        <w:ind w:left="2736" w:hanging="936"/>
+      </w:pPr>
+    </w:lvl>
+    <w:lvl w:ilvl="6">
+      <w:start w:val="1"/>
+      <w:numFmt w:val="decimal"/>
+      <w:lvlText w:val="%1.%2.%3.%4.%5.%6.%7."/>
+      <w:lvlJc w:val="left"/>
+      <w:pPr>
+        <w:ind w:left="3240" w:hanging="1080"/>
+      </w:pPr>
+    </w:lvl>
+    <w:lvl w:ilvl="7">
+      <w:start w:val="1"/>
+      <w:numFmt w:val="decimal"/>
+      <w:lvlText w:val="%1.%2.%3.%4.%5.%6.%7.%8."/>
+      <w:lvlJc w:val="left"/>
+      <w:pPr>
+        <w:ind w:left="3744" w:hanging="1224"/>
+      </w:pPr>
+    </w:lvl>
+    <w:lvl w:ilvl="8">
+      <w:start w:val="1"/>
+      <w:numFmt w:val="decimal"/>
+      <w:lvlText w:val="%1.%2.%3.%4.%5.%6.%7.%8.%9."/>
+      <w:lvlJc w:val="left"/>
+      <w:pPr>
+        <w:ind w:left="4320" w:hanging="1440"/>
+      </w:pPr>
+    </w:lvl>
+  </w:abstractNum>
+  <w:abstractNum w:abstractNumId="5" w15:restartNumberingAfterBreak="0">
+    <w:nsid w:val="69860E62"/>
+    <w:multiLevelType w:val="multilevel"/>
+    <w:tmpl w:val="0409001F"/>
+    <w:lvl w:ilvl="0">
+      <w:start w:val="1"/>
+      <w:numFmt w:val="decimal"/>
+      <w:lvlText w:val="%1."/>
+      <w:lvlJc w:val="left"/>
+      <w:pPr>
+        <w:ind w:left="360" w:hanging="360"/>
+      </w:pPr>
+    </w:lvl>
+    <w:lvl w:ilvl="1">
+      <w:start w:val="1"/>
+      <w:numFmt w:val="decimal"/>
+      <w:lvlText w:val="%1.%2."/>
+      <w:lvlJc w:val="left"/>
+      <w:pPr>
+        <w:ind w:left="792" w:hanging="432"/>
+      </w:pPr>
+    </w:lvl>
+    <w:lvl w:ilvl="2">
+      <w:start w:val="1"/>
+      <w:numFmt w:val="decimal"/>
+      <w:lvlText w:val="%1.%2.%3."/>
+      <w:lvlJc w:val="left"/>
+      <w:pPr>
+        <w:ind w:left="1224" w:hanging="504"/>
+      </w:pPr>
+    </w:lvl>
+    <w:lvl w:ilvl="3">
+      <w:start w:val="1"/>
+      <w:numFmt w:val="decimal"/>
+      <w:lvlText w:val="%1.%2.%3.%4."/>
+      <w:lvlJc w:val="left"/>
+      <w:pPr>
+        <w:ind w:left="1728" w:hanging="648"/>
+      </w:pPr>
+    </w:lvl>
+    <w:lvl w:ilvl="4">
+      <w:start w:val="1"/>
+      <w:numFmt w:val="decimal"/>
+      <w:lvlText w:val="%1.%2.%3.%4.%5."/>
+      <w:lvlJc w:val="left"/>
+      <w:pPr>
+        <w:ind w:left="2232" w:hanging="792"/>
+      </w:pPr>
+    </w:lvl>
+    <w:lvl w:ilvl="5">
+      <w:start w:val="1"/>
+      <w:numFmt w:val="decimal"/>
+      <w:lvlText w:val="%1.%2.%3.%4.%5.%6."/>
+      <w:lvlJc w:val="left"/>
+      <w:pPr>
+        <w:ind w:left="2736" w:hanging="936"/>
+      </w:pPr>
+    </w:lvl>
+    <w:lvl w:ilvl="6">
+      <w:start w:val="1"/>
+      <w:numFmt w:val="decimal"/>
+      <w:lvlText w:val="%1.%2.%3.%4.%5.%6.%7."/>
+      <w:lvlJc w:val="left"/>
+      <w:pPr>
+        <w:ind w:left="3240" w:hanging="1080"/>
+      </w:pPr>
+    </w:lvl>
+    <w:lvl w:ilvl="7">
+      <w:start w:val="1"/>
+      <w:numFmt w:val="decimal"/>
+      <w:lvlText w:val="%1.%2.%3.%4.%5.%6.%7.%8."/>
+      <w:lvlJc w:val="left"/>
+      <w:pPr>
+        <w:ind w:left="3744" w:hanging="1224"/>
+      </w:pPr>
+    </w:lvl>
+    <w:lvl w:ilvl="8">
+      <w:start w:val="1"/>
+      <w:numFmt w:val="decimal"/>
+      <w:lvlText w:val="%1.%2.%3.%4.%5.%6.%7.%8.%9."/>
+      <w:lvlJc w:val="left"/>
+      <w:pPr>
+        <w:ind w:left="4320" w:hanging="1440"/>
+      </w:pPr>
+    </w:lvl>
+  </w:abstractNum>
+  <w:abstractNum w:abstractNumId="6" w15:restartNumberingAfterBreak="0">
     <w:nsid w:val="6E6434AB"/>
     <w:multiLevelType w:val="hybridMultilevel"/>
     <w:tmpl w:val="2A402C0E"/>
@@ -2835,13 +3523,25 @@
     </w:lvl>
   </w:abstractNum>
   <w:num w:numId="1">
-    <w:abstractNumId w:val="2"/>
+    <w:abstractNumId w:val="6"/>
   </w:num>
   <w:num w:numId="2">
     <w:abstractNumId w:val="1"/>
   </w:num>
   <w:num w:numId="3">
     <w:abstractNumId w:val="0"/>
+  </w:num>
+  <w:num w:numId="4">
+    <w:abstractNumId w:val="4"/>
+  </w:num>
+  <w:num w:numId="5">
+    <w:abstractNumId w:val="2"/>
+  </w:num>
+  <w:num w:numId="6">
+    <w:abstractNumId w:val="3"/>
+  </w:num>
+  <w:num w:numId="7">
+    <w:abstractNumId w:val="5"/>
   </w:num>
 </w:numbering>
 </file>
@@ -3252,7 +3952,7 @@
     <w:link w:val="Heading1Char"/>
     <w:uiPriority w:val="9"/>
     <w:qFormat/>
-    <w:rsid w:val="00A87998"/>
+    <w:rsid w:val="00FC1680"/>
     <w:pPr>
       <w:keepNext/>
       <w:keepLines/>
@@ -3263,9 +3963,10 @@
       <w:outlineLvl w:val="0"/>
     </w:pPr>
     <w:rPr>
-      <w:rFonts w:asciiTheme="majorHAnsi" w:eastAsiaTheme="majorEastAsia" w:hAnsiTheme="majorHAnsi" w:cstheme="majorBidi"/>
-      <w:color w:val="2F5496" w:themeColor="accent1" w:themeShade="BF"/>
-      <w:sz w:val="32"/>
+      <w:rFonts w:ascii="Times New Roman" w:eastAsiaTheme="majorEastAsia" w:hAnsi="Times New Roman" w:cstheme="majorBidi"/>
+      <w:b/>
+      <w:color w:val="000000" w:themeColor="text1"/>
+      <w:sz w:val="24"/>
       <w:szCs w:val="32"/>
     </w:rPr>
   </w:style>
@@ -3304,7 +4005,7 @@
     <w:uiPriority w:val="9"/>
     <w:unhideWhenUsed/>
     <w:qFormat/>
-    <w:rsid w:val="00A87998"/>
+    <w:rsid w:val="00FC1680"/>
     <w:pPr>
       <w:keepNext/>
       <w:keepLines/>
@@ -3316,8 +4017,8 @@
       <w:outlineLvl w:val="2"/>
     </w:pPr>
     <w:rPr>
-      <w:rFonts w:asciiTheme="majorHAnsi" w:eastAsiaTheme="majorEastAsia" w:hAnsiTheme="majorHAnsi" w:cstheme="majorBidi"/>
-      <w:color w:val="1F3763" w:themeColor="accent1" w:themeShade="7F"/>
+      <w:rFonts w:ascii="Times New Roman" w:eastAsiaTheme="majorEastAsia" w:hAnsi="Times New Roman" w:cstheme="majorBidi"/>
+      <w:color w:val="000000" w:themeColor="text1"/>
       <w:sz w:val="24"/>
       <w:szCs w:val="24"/>
     </w:rPr>
@@ -3614,10 +4315,10 @@
     <w:basedOn w:val="DefaultParagraphFont"/>
     <w:link w:val="Heading3"/>
     <w:uiPriority w:val="9"/>
-    <w:rsid w:val="00A87998"/>
+    <w:rsid w:val="00FC1680"/>
     <w:rPr>
-      <w:rFonts w:asciiTheme="majorHAnsi" w:eastAsiaTheme="majorEastAsia" w:hAnsiTheme="majorHAnsi" w:cstheme="majorBidi"/>
-      <w:color w:val="1F3763" w:themeColor="accent1" w:themeShade="7F"/>
+      <w:rFonts w:ascii="Times New Roman" w:eastAsiaTheme="majorEastAsia" w:hAnsi="Times New Roman" w:cstheme="majorBidi"/>
+      <w:color w:val="000000" w:themeColor="text1"/>
       <w:sz w:val="24"/>
       <w:szCs w:val="24"/>
     </w:rPr>
@@ -3627,11 +4328,12 @@
     <w:basedOn w:val="DefaultParagraphFont"/>
     <w:link w:val="Heading1"/>
     <w:uiPriority w:val="9"/>
-    <w:rsid w:val="00A87998"/>
+    <w:rsid w:val="00FC1680"/>
     <w:rPr>
-      <w:rFonts w:asciiTheme="majorHAnsi" w:eastAsiaTheme="majorEastAsia" w:hAnsiTheme="majorHAnsi" w:cstheme="majorBidi"/>
-      <w:color w:val="2F5496" w:themeColor="accent1" w:themeShade="BF"/>
-      <w:sz w:val="32"/>
+      <w:rFonts w:ascii="Times New Roman" w:eastAsiaTheme="majorEastAsia" w:hAnsi="Times New Roman" w:cstheme="majorBidi"/>
+      <w:b/>
+      <w:color w:val="000000" w:themeColor="text1"/>
+      <w:sz w:val="24"/>
       <w:szCs w:val="32"/>
     </w:rPr>
   </w:style>
@@ -3779,6 +4481,34 @@
     <w:rPr>
       <w:rFonts w:ascii="Calibri" w:hAnsi="Calibri"/>
       <w:noProof/>
+    </w:rPr>
+  </w:style>
+  <w:style w:type="paragraph" w:customStyle="1" w:styleId="equation">
+    <w:name w:val="equation"/>
+    <w:basedOn w:val="Normal"/>
+    <w:link w:val="equationChar"/>
+    <w:qFormat/>
+    <w:rsid w:val="00FC1680"/>
+    <w:pPr>
+      <w:tabs>
+        <w:tab w:val="center" w:pos="4680"/>
+        <w:tab w:val="center" w:pos="9360"/>
+      </w:tabs>
+      <w:spacing w:after="0"/>
+    </w:pPr>
+    <w:rPr>
+      <w:rFonts w:ascii="Times New Roman" w:hAnsi="Times New Roman"/>
+      <w:sz w:val="24"/>
+    </w:rPr>
+  </w:style>
+  <w:style w:type="character" w:customStyle="1" w:styleId="equationChar">
+    <w:name w:val="equation Char"/>
+    <w:basedOn w:val="DefaultParagraphFont"/>
+    <w:link w:val="equation"/>
+    <w:rsid w:val="00FC1680"/>
+    <w:rPr>
+      <w:rFonts w:ascii="Times New Roman" w:hAnsi="Times New Roman"/>
+      <w:sz w:val="24"/>
     </w:rPr>
   </w:style>
 </w:styles>

</xml_diff>